<commit_message>
Added pdf and report
</commit_message>
<xml_diff>
--- a/report/team_2_wine_study.docx
+++ b/report/team_2_wine_study.docx
@@ -146,7 +146,25 @@
         <w:t>The m</w:t>
       </w:r>
       <w:r>
-        <w:t xml:space="preserve">achine learning would help with developing a predictive model on wine type (red or white) based on the features and educate the drinker on what aspects make a high-quality wine. A </w:t>
+        <w:t>achine learning would help with developing a predictive model on wine type (red or white) based on the features</w:t>
+      </w:r>
+      <w:r>
+        <w:t>. The results would</w:t>
+      </w:r>
+      <w:r>
+        <w:t xml:space="preserve"> educate the </w:t>
+      </w:r>
+      <w:r>
+        <w:t>consumer</w:t>
+      </w:r>
+      <w:r>
+        <w:t xml:space="preserve"> on what aspects make a high-quality wine</w:t>
+      </w:r>
+      <w:r>
+        <w:t xml:space="preserve"> and its wine type</w:t>
+      </w:r>
+      <w:r>
+        <w:t xml:space="preserve">. A </w:t>
       </w:r>
       <w:r>
         <w:t xml:space="preserve">third </w:t>
@@ -225,9 +243,9 @@
           <w:noProof/>
         </w:rPr>
         <w:drawing>
-          <wp:inline distT="0" distB="0" distL="0" distR="0" wp14:anchorId="64957CED" wp14:editId="6E5B30E0">
-            <wp:extent cx="5943600" cy="3024505"/>
-            <wp:effectExtent l="0" t="0" r="0" b="0"/>
+          <wp:inline distT="0" distB="0" distL="0" distR="0" wp14:anchorId="64957CED" wp14:editId="59413EC1">
+            <wp:extent cx="5494748" cy="2796099"/>
+            <wp:effectExtent l="0" t="0" r="4445" b="0"/>
             <wp:docPr id="169060595" name="Picture 1" descr="A screenshot of a data&#10;&#10;Description automatically generated"/>
             <wp:cNvGraphicFramePr>
               <a:graphicFrameLocks xmlns:a="http://schemas.openxmlformats.org/drawingml/2006/main" noChangeAspect="1"/>
@@ -254,7 +272,7 @@
                   <pic:spPr>
                     <a:xfrm>
                       <a:off x="0" y="0"/>
-                      <a:ext cx="5943600" cy="3024505"/>
+                      <a:ext cx="5518182" cy="2808024"/>
                     </a:xfrm>
                     <a:prstGeom prst="rect">
                       <a:avLst/>
@@ -293,8 +311,6 @@
         <w:rPr>
           <w:b/>
           <w:bCs/>
-          <w:sz w:val="18"/>
-          <w:szCs w:val="18"/>
         </w:rPr>
       </w:pPr>
       <w:r>
@@ -305,9 +321,9 @@
         </w:rPr>
         <w:lastRenderedPageBreak/>
         <w:drawing>
-          <wp:inline distT="0" distB="0" distL="0" distR="0" wp14:anchorId="1BED92D2" wp14:editId="6A58DE75">
-            <wp:extent cx="5943600" cy="3202305"/>
-            <wp:effectExtent l="0" t="0" r="0" b="0"/>
+          <wp:inline distT="0" distB="0" distL="0" distR="0" wp14:anchorId="1BED92D2" wp14:editId="1BFBC394">
+            <wp:extent cx="4949851" cy="2666891"/>
+            <wp:effectExtent l="0" t="0" r="3175" b="635"/>
             <wp:docPr id="1742191784" name="Picture 2" descr="A screenshot of a computer&#10;&#10;Description automatically generated"/>
             <wp:cNvGraphicFramePr>
               <a:graphicFrameLocks xmlns:a="http://schemas.openxmlformats.org/drawingml/2006/main" noChangeAspect="1"/>
@@ -334,7 +350,7 @@
                   <pic:spPr>
                     <a:xfrm>
                       <a:off x="0" y="0"/>
-                      <a:ext cx="5943600" cy="3202305"/>
+                      <a:ext cx="5004882" cy="2696541"/>
                     </a:xfrm>
                     <a:prstGeom prst="rect">
                       <a:avLst/>
@@ -346,67 +362,71 @@
           </wp:inline>
         </w:drawing>
       </w:r>
-      <w:r>
-        <w:rPr>
-          <w:b/>
-          <w:bCs/>
+    </w:p>
+    <w:p>
+      <w:pPr>
+        <w:jc w:val="center"/>
+        <w:rPr>
+          <w:b/>
+          <w:bCs/>
+          <w:sz w:val="18"/>
+          <w:szCs w:val="18"/>
+        </w:rPr>
+      </w:pPr>
+      <w:r>
+        <w:rPr>
+          <w:b/>
+          <w:bCs/>
+          <w:sz w:val="18"/>
+          <w:szCs w:val="18"/>
+        </w:rPr>
+        <w:t xml:space="preserve">Figure </w:t>
+      </w:r>
+      <w:r>
+        <w:rPr>
+          <w:b/>
+          <w:bCs/>
+          <w:sz w:val="18"/>
+          <w:szCs w:val="18"/>
+        </w:rPr>
+        <w:t>2</w:t>
+      </w:r>
+      <w:r>
+        <w:rPr>
+          <w:b/>
+          <w:bCs/>
+          <w:sz w:val="18"/>
+          <w:szCs w:val="18"/>
+        </w:rPr>
+        <w:t xml:space="preserve">: </w:t>
+      </w:r>
+      <w:r>
+        <w:rPr>
+          <w:b/>
+          <w:bCs/>
+          <w:sz w:val="18"/>
+          <w:szCs w:val="18"/>
+        </w:rPr>
+        <w:t>Added wine type columns to</w:t>
+      </w:r>
+      <w:r>
+        <w:rPr>
+          <w:b/>
+          <w:bCs/>
+          <w:sz w:val="18"/>
+          <w:szCs w:val="18"/>
+        </w:rPr>
+        <w:t xml:space="preserve"> dataset 1 &amp; 2</w:t>
+      </w:r>
+      <w:r>
+        <w:rPr>
+          <w:b/>
+          <w:bCs/>
+          <w:sz w:val="18"/>
+          <w:szCs w:val="18"/>
         </w:rPr>
         <w:br/>
       </w:r>
-      <w:r>
-        <w:rPr>
-          <w:b/>
-          <w:bCs/>
-          <w:sz w:val="18"/>
-          <w:szCs w:val="18"/>
-        </w:rPr>
-        <w:t xml:space="preserve">Figure </w:t>
-      </w:r>
-      <w:r>
-        <w:rPr>
-          <w:b/>
-          <w:bCs/>
-          <w:sz w:val="18"/>
-          <w:szCs w:val="18"/>
-        </w:rPr>
-        <w:t>2</w:t>
-      </w:r>
-      <w:r>
-        <w:rPr>
-          <w:b/>
-          <w:bCs/>
-          <w:sz w:val="18"/>
-          <w:szCs w:val="18"/>
-        </w:rPr>
-        <w:t xml:space="preserve">: </w:t>
-      </w:r>
-      <w:r>
-        <w:rPr>
-          <w:b/>
-          <w:bCs/>
-          <w:sz w:val="18"/>
-          <w:szCs w:val="18"/>
-        </w:rPr>
-        <w:t>Added wine type columns to</w:t>
-      </w:r>
-      <w:r>
-        <w:rPr>
-          <w:b/>
-          <w:bCs/>
-          <w:sz w:val="18"/>
-          <w:szCs w:val="18"/>
-        </w:rPr>
-        <w:t xml:space="preserve"> dataset 1 &amp; 2</w:t>
-      </w:r>
-      <w:r>
-        <w:rPr>
-          <w:b/>
-          <w:bCs/>
-          <w:sz w:val="18"/>
-          <w:szCs w:val="18"/>
-        </w:rPr>
-        <w:br/>
-      </w:r>
     </w:p>
     <w:p>
       <w:pPr>
@@ -423,8 +443,8 @@
           <w:noProof/>
         </w:rPr>
         <w:drawing>
-          <wp:inline distT="0" distB="0" distL="0" distR="0" wp14:anchorId="01BCC07B" wp14:editId="15188FFF">
-            <wp:extent cx="5943600" cy="3271520"/>
+          <wp:inline distT="0" distB="0" distL="0" distR="0" wp14:anchorId="01BCC07B" wp14:editId="3663568A">
+            <wp:extent cx="4928847" cy="2712972"/>
             <wp:effectExtent l="0" t="0" r="0" b="5080"/>
             <wp:docPr id="720055269" name="Picture 3" descr="A screenshot of a computer&#10;&#10;Description automatically generated"/>
             <wp:cNvGraphicFramePr>
@@ -452,7 +472,7 @@
                   <pic:spPr>
                     <a:xfrm>
                       <a:off x="0" y="0"/>
-                      <a:ext cx="5943600" cy="3271520"/>
+                      <a:ext cx="4949885" cy="2724552"/>
                     </a:xfrm>
                     <a:prstGeom prst="rect">
                       <a:avLst/>
@@ -534,18 +554,29 @@
     </w:p>
     <w:p>
       <w:r>
-        <w:tab/>
-        <w:t xml:space="preserve">The range of the data was not extreme, and scaling was not needed. It did look like there was a large skew due to the number of red wines. After analysis, about 93% of the data fell </w:t>
+        <w:t xml:space="preserve">The range of the data was not extreme, and scaling was not needed. It did look like there was a large skew due to the number of </w:t>
+      </w:r>
+      <w:r>
+        <w:t>white</w:t>
+      </w:r>
+      <w:r>
+        <w:t xml:space="preserve"> wines. After analysis, about 93% of the data fell between the quality rating 5-7.</w:t>
+      </w:r>
+      <w:r>
+        <w:t xml:space="preserve"> The features “fixed_acidity” and “alcohol” seemed to better determents of wine type.</w:t>
+      </w:r>
+      <w:r>
+        <w:t xml:space="preserve"> When looking for correlation between the wine features and quality the most correlation that could be seen (it was from low to moderate) was “alcohol”, “density”, “volatile_acidity”</w:t>
+      </w:r>
+      <w:r>
+        <w:t xml:space="preserve">, and </w:t>
+      </w:r>
+      <w:r>
+        <w:t xml:space="preserve">“chlorides” as a </w:t>
       </w:r>
       <w:r>
         <w:lastRenderedPageBreak/>
-        <w:t>between the quality rating 5-7.</w:t>
-      </w:r>
-      <w:r>
-        <w:t xml:space="preserve"> The features “fixed_acidity” and “alcohol” seemed to better determents of wine type.</w:t>
-      </w:r>
-      <w:r>
-        <w:t xml:space="preserve"> When looking for correlation between the wine features and “quality” the most correlation that could be seen (it was from low to moderate) was “alcohol”, “density”, and “volatile_acidity.”</w:t>
+        <w:t>close runner up with -0.2.</w:t>
       </w:r>
       <w:r>
         <w:br/>
@@ -555,9 +586,9 @@
           <w:noProof/>
         </w:rPr>
         <w:drawing>
-          <wp:inline distT="0" distB="0" distL="0" distR="0" wp14:anchorId="07074110" wp14:editId="6F595A07">
-            <wp:extent cx="5943600" cy="4236085"/>
-            <wp:effectExtent l="0" t="0" r="0" b="5715"/>
+          <wp:inline distT="0" distB="0" distL="0" distR="0" wp14:anchorId="07074110" wp14:editId="68C592D6">
+            <wp:extent cx="5068317" cy="3612258"/>
+            <wp:effectExtent l="0" t="0" r="0" b="0"/>
             <wp:docPr id="782781005" name="Picture 4" descr="A colorful squares with white text&#10;&#10;Description automatically generated"/>
             <wp:cNvGraphicFramePr>
               <a:graphicFrameLocks xmlns:a="http://schemas.openxmlformats.org/drawingml/2006/main" noChangeAspect="1"/>
@@ -584,7 +615,7 @@
                   <pic:spPr>
                     <a:xfrm>
                       <a:off x="0" y="0"/>
-                      <a:ext cx="5943600" cy="4236085"/>
+                      <a:ext cx="5096363" cy="3632247"/>
                     </a:xfrm>
                     <a:prstGeom prst="rect">
                       <a:avLst/>
@@ -606,9 +637,9 @@
           <w:noProof/>
         </w:rPr>
         <w:drawing>
-          <wp:inline distT="0" distB="0" distL="0" distR="0" wp14:anchorId="3691587C" wp14:editId="245A1AE1">
-            <wp:extent cx="2746745" cy="2055511"/>
-            <wp:effectExtent l="0" t="0" r="0" b="1905"/>
+          <wp:inline distT="0" distB="0" distL="0" distR="0" wp14:anchorId="3691587C" wp14:editId="1CB50D22">
+            <wp:extent cx="1964827" cy="1470366"/>
+            <wp:effectExtent l="0" t="0" r="3810" b="3175"/>
             <wp:docPr id="2089189531" name="Picture 5" descr="A computer screen shot of a number of objects&#10;&#10;Description automatically generated"/>
             <wp:cNvGraphicFramePr>
               <a:graphicFrameLocks xmlns:a="http://schemas.openxmlformats.org/drawingml/2006/main" noChangeAspect="1"/>
@@ -621,7 +652,7 @@
                     <pic:cNvPicPr/>
                   </pic:nvPicPr>
                   <pic:blipFill>
-                    <a:blip r:embed="rId14">
+                    <a:blip r:embed="rId14" cstate="print">
                       <a:extLst>
                         <a:ext uri="{28A0092B-C50C-407E-A947-70E740481C1C}">
                           <a14:useLocalDpi xmlns:a14="http://schemas.microsoft.com/office/drawing/2010/main" val="0"/>
@@ -635,7 +666,7 @@
                   <pic:spPr>
                     <a:xfrm>
                       <a:off x="0" y="0"/>
-                      <a:ext cx="2766707" cy="2070449"/>
+                      <a:ext cx="2019692" cy="1511424"/>
                     </a:xfrm>
                     <a:prstGeom prst="rect">
                       <a:avLst/>
@@ -737,7 +768,11 @@
       </w:pPr>
       <w:r>
         <w:tab/>
-        <w:t>Machine learning was performed on the dataset to create a predictive model. Team 2 first performed various analysis to determine the best model to predict quality of wine. The first analysis utilized linear regression. The values that came out showed that it was not the best model to use. The R2 value was low (below 0.4), meaning there was low correlation. The MSE value was slightly higher than team 2 would prefer because the closer to 0, the better the model. In this case it was around 0.54. In addition, the RMSE was kind of high, the model is better the lower it is. Finally,</w:t>
+        <w:t xml:space="preserve">Machine learning was performed on the dataset to create a predictive model. Team 2 first performed various analysis to determine the best model to predict quality of wine. The first analysis utilized linear regression. The values that came out showed that it was not the best model to use. The R2 value was low (below 0.4), meaning there was low correlation. The MSE value was slightly higher </w:t>
+      </w:r>
+      <w:r>
+        <w:lastRenderedPageBreak/>
+        <w:t>than team 2 would prefer because the closer to 0, the better the model. In this case it was around 0.54. In addition, the RMSE was kind of high, the model is better the lower it is. Finally,</w:t>
       </w:r>
       <w:r>
         <w:t xml:space="preserve"> </w:t>
@@ -756,9 +791,9 @@
           <w:noProof/>
         </w:rPr>
         <w:drawing>
-          <wp:inline distT="0" distB="0" distL="0" distR="0" wp14:anchorId="773C7CCD" wp14:editId="512813F1">
-            <wp:extent cx="2115967" cy="721802"/>
-            <wp:effectExtent l="0" t="0" r="5080" b="2540"/>
+          <wp:inline distT="0" distB="0" distL="0" distR="0" wp14:anchorId="773C7CCD" wp14:editId="68857AD6">
+            <wp:extent cx="1821243" cy="621265"/>
+            <wp:effectExtent l="0" t="0" r="0" b="1270"/>
             <wp:docPr id="1322927223" name="Picture 7" descr="A number on a white background&#10;&#10;Description automatically generated"/>
             <wp:cNvGraphicFramePr>
               <a:graphicFrameLocks xmlns:a="http://schemas.openxmlformats.org/drawingml/2006/main" noChangeAspect="1"/>
@@ -785,7 +820,7 @@
                   <pic:spPr>
                     <a:xfrm>
                       <a:off x="0" y="0"/>
-                      <a:ext cx="2169676" cy="740123"/>
+                      <a:ext cx="1895558" cy="646616"/>
                     </a:xfrm>
                     <a:prstGeom prst="rect">
                       <a:avLst/>
@@ -803,20 +838,14 @@
         <w:ind w:firstLine="0"/>
         <w:jc w:val="center"/>
       </w:pPr>
-    </w:p>
-    <w:p>
-      <w:pPr>
-        <w:ind w:firstLine="0"/>
-        <w:jc w:val="center"/>
-      </w:pPr>
       <w:r>
         <w:rPr>
           <w:noProof/>
         </w:rPr>
         <w:drawing>
-          <wp:inline distT="0" distB="0" distL="0" distR="0" wp14:anchorId="706A011E" wp14:editId="67238EEA">
-            <wp:extent cx="5943600" cy="3797300"/>
-            <wp:effectExtent l="0" t="0" r="0" b="0"/>
+          <wp:inline distT="0" distB="0" distL="0" distR="0" wp14:anchorId="706A011E" wp14:editId="04C88C25">
+            <wp:extent cx="3950679" cy="2524046"/>
+            <wp:effectExtent l="0" t="0" r="0" b="3810"/>
             <wp:docPr id="1394466557" name="Picture 8" descr="A graph with blue dots&#10;&#10;Description automatically generated"/>
             <wp:cNvGraphicFramePr>
               <a:graphicFrameLocks xmlns:a="http://schemas.openxmlformats.org/drawingml/2006/main" noChangeAspect="1"/>
@@ -843,7 +872,7 @@
                   <pic:spPr>
                     <a:xfrm>
                       <a:off x="0" y="0"/>
-                      <a:ext cx="5943600" cy="3797300"/>
+                      <a:ext cx="4011263" cy="2562753"/>
                     </a:xfrm>
                     <a:prstGeom prst="rect">
                       <a:avLst/>
@@ -859,7 +888,7 @@
     <w:p>
       <w:pPr>
         <w:pStyle w:val="Quote"/>
-        <w:ind w:left="0"/>
+        <w:ind w:left="0" w:firstLine="0"/>
         <w:jc w:val="center"/>
         <w:rPr>
           <w:b/>
@@ -872,11 +901,10 @@
         <w:rPr>
           <w:noProof/>
         </w:rPr>
-        <w:lastRenderedPageBreak/>
         <w:drawing>
-          <wp:inline distT="0" distB="0" distL="0" distR="0" wp14:anchorId="6B89792F" wp14:editId="597B3816">
-            <wp:extent cx="5943600" cy="3786505"/>
-            <wp:effectExtent l="0" t="0" r="0" b="0"/>
+          <wp:inline distT="0" distB="0" distL="0" distR="0" wp14:anchorId="6B89792F" wp14:editId="18F186AE">
+            <wp:extent cx="3936439" cy="2507797"/>
+            <wp:effectExtent l="0" t="0" r="635" b="0"/>
             <wp:docPr id="585021045" name="Picture 9" descr="A diagram of a plot&#10;&#10;Description automatically generated"/>
             <wp:cNvGraphicFramePr>
               <a:graphicFrameLocks xmlns:a="http://schemas.openxmlformats.org/drawingml/2006/main" noChangeAspect="1"/>
@@ -903,7 +931,7 @@
                   <pic:spPr>
                     <a:xfrm>
                       <a:off x="0" y="0"/>
-                      <a:ext cx="5943600" cy="3786505"/>
+                      <a:ext cx="3995634" cy="2545509"/>
                     </a:xfrm>
                     <a:prstGeom prst="rect">
                       <a:avLst/>
@@ -966,6 +994,7 @@
         <w:ind w:firstLine="0"/>
       </w:pPr>
       <w:r>
+        <w:lastRenderedPageBreak/>
         <w:tab/>
         <w:t>Random Forest was utilized next to determine if it would be a better fit model to predict wine quality. It had an accuracy score of 68%.</w:t>
       </w:r>
@@ -988,11 +1017,10 @@
           <w:bCs/>
           <w:noProof/>
         </w:rPr>
-        <w:lastRenderedPageBreak/>
         <w:drawing>
-          <wp:inline distT="0" distB="0" distL="0" distR="0" wp14:anchorId="2C739D90" wp14:editId="4BB0838F">
-            <wp:extent cx="3338119" cy="2788542"/>
-            <wp:effectExtent l="0" t="0" r="2540" b="5715"/>
+          <wp:inline distT="0" distB="0" distL="0" distR="0" wp14:anchorId="2C739D90" wp14:editId="264750BF">
+            <wp:extent cx="2856556" cy="2386262"/>
+            <wp:effectExtent l="0" t="0" r="1270" b="1905"/>
             <wp:docPr id="63924460" name="Picture 10" descr="A screenshot of a graph&#10;&#10;Description automatically generated"/>
             <wp:cNvGraphicFramePr>
               <a:graphicFrameLocks xmlns:a="http://schemas.openxmlformats.org/drawingml/2006/main" noChangeAspect="1"/>
@@ -1019,7 +1047,7 @@
                   <pic:spPr>
                     <a:xfrm>
                       <a:off x="0" y="0"/>
-                      <a:ext cx="3377629" cy="2821547"/>
+                      <a:ext cx="2909632" cy="2430600"/>
                     </a:xfrm>
                     <a:prstGeom prst="rect">
                       <a:avLst/>
@@ -1079,16 +1107,6 @@
         </w:rPr>
         <w:t>Random Forest analysis</w:t>
       </w:r>
-    </w:p>
-    <w:p>
-      <w:pPr>
-        <w:ind w:firstLine="0"/>
-        <w:jc w:val="center"/>
-        <w:rPr>
-          <w:b/>
-          <w:bCs/>
-        </w:rPr>
-      </w:pPr>
     </w:p>
     <w:p>
       <w:pPr>
@@ -1164,9 +1182,9 @@
           <w:noProof/>
         </w:rPr>
         <w:drawing>
-          <wp:inline distT="0" distB="0" distL="0" distR="0" wp14:anchorId="30FC996F" wp14:editId="6D6D6FC5">
-            <wp:extent cx="3982552" cy="2481436"/>
-            <wp:effectExtent l="0" t="0" r="5715" b="0"/>
+          <wp:inline distT="0" distB="0" distL="0" distR="0" wp14:anchorId="30FC996F" wp14:editId="3ECBAA0B">
+            <wp:extent cx="3801184" cy="2368430"/>
+            <wp:effectExtent l="0" t="0" r="0" b="0"/>
             <wp:docPr id="778405977" name="Picture 12" descr="A graph with text on it&#10;&#10;Description automatically generated"/>
             <wp:cNvGraphicFramePr>
               <a:graphicFrameLocks xmlns:a="http://schemas.openxmlformats.org/drawingml/2006/main" noChangeAspect="1"/>
@@ -1193,7 +1211,7 @@
                   <pic:spPr>
                     <a:xfrm>
                       <a:off x="0" y="0"/>
-                      <a:ext cx="4006668" cy="2496462"/>
+                      <a:ext cx="3839908" cy="2392558"/>
                     </a:xfrm>
                     <a:prstGeom prst="rect">
                       <a:avLst/>
@@ -1286,7 +1304,7 @@
           <w:noProof/>
         </w:rPr>
         <w:drawing>
-          <wp:inline distT="0" distB="0" distL="0" distR="0" wp14:anchorId="6229E506" wp14:editId="756093F2">
+          <wp:inline distT="0" distB="0" distL="0" distR="0" wp14:anchorId="6229E506" wp14:editId="376BF5F1">
             <wp:extent cx="2054140" cy="695247"/>
             <wp:effectExtent l="0" t="0" r="3810" b="3810"/>
             <wp:docPr id="2067620998" name="Picture 13" descr="A number on a white background&#10;&#10;Description automatically generated"/>
@@ -1403,9 +1421,9 @@
           <w:noProof/>
         </w:rPr>
         <w:drawing>
-          <wp:inline distT="0" distB="0" distL="0" distR="0" wp14:anchorId="7FE4B0F3" wp14:editId="7CCA3BAF">
-            <wp:extent cx="4405745" cy="3685104"/>
-            <wp:effectExtent l="0" t="0" r="1270" b="0"/>
+          <wp:inline distT="0" distB="0" distL="0" distR="0" wp14:anchorId="7FE4B0F3" wp14:editId="436BEB1D">
+            <wp:extent cx="3566915" cy="2983480"/>
+            <wp:effectExtent l="0" t="0" r="1905" b="1270"/>
             <wp:docPr id="195781392" name="Picture 14" descr="A screenshot of a graph&#10;&#10;Description automatically generated"/>
             <wp:cNvGraphicFramePr>
               <a:graphicFrameLocks xmlns:a="http://schemas.openxmlformats.org/drawingml/2006/main" noChangeAspect="1"/>
@@ -1432,7 +1450,7 @@
                   <pic:spPr>
                     <a:xfrm>
                       <a:off x="0" y="0"/>
-                      <a:ext cx="4422264" cy="3698921"/>
+                      <a:ext cx="3612779" cy="3021842"/>
                     </a:xfrm>
                     <a:prstGeom prst="rect">
                       <a:avLst/>
@@ -1494,55 +1512,60 @@
       </w:r>
     </w:p>
     <w:p>
+      <w:r>
+        <w:t xml:space="preserve">In conclusion, </w:t>
+      </w:r>
+      <w:r>
+        <w:t>team two decided that quality did not have strong enough correlations to the other wine features to use in a predictive model. Therefore, attention was switched to focus on predicting wine type as red or white based on wine features</w:t>
+      </w:r>
+      <w:r>
+        <w:t xml:space="preserve"> (jupyter notebook title “</w:t>
+      </w:r>
+      <w:r>
+        <w:t>machine_learning_classification</w:t>
+      </w:r>
+      <w:r>
+        <w:t>”)</w:t>
+      </w:r>
+      <w:r>
+        <w:t>.</w:t>
+      </w:r>
+      <w:r>
+        <w:t xml:space="preserve"> </w:t>
+      </w:r>
+      <w:r>
+        <w:t xml:space="preserve">One-hot encoding was implemented to id the wine type as either 1 for </w:t>
+      </w:r>
+      <w:r>
+        <w:t>red</w:t>
+      </w:r>
+      <w:r>
+        <w:t xml:space="preserve"> or 0 for </w:t>
+      </w:r>
+      <w:r>
+        <w:t>white</w:t>
+      </w:r>
+      <w:r>
+        <w:t xml:space="preserve">. </w:t>
+      </w:r>
+      <w:r>
+        <w:t>Predicting wine type had much stronger correlations as seen in figure 11.</w:t>
+      </w:r>
+    </w:p>
+    <w:p>
       <w:pPr>
         <w:ind w:firstLine="0"/>
-      </w:pPr>
-      <w:r>
-        <w:rPr>
-          <w:b/>
-          <w:bCs/>
-        </w:rPr>
-        <w:tab/>
-      </w:r>
-      <w:r>
-        <w:t xml:space="preserve">In conclusion, </w:t>
-      </w:r>
-      <w:r>
-        <w:t>team two decided that quality did not have strong enough correlations to the other wine features to use in a predictive model. Therefore, attention was switched to focus on predicting wine type as red or white based on wine features</w:t>
-      </w:r>
-      <w:r>
-        <w:t xml:space="preserve"> (jupyter notebook title “</w:t>
-      </w:r>
-      <w:r>
-        <w:t>machine_learning_classification</w:t>
-      </w:r>
-      <w:r>
-        <w:t>”)</w:t>
-      </w:r>
-      <w:r>
-        <w:t>.</w:t>
-      </w:r>
-      <w:r>
-        <w:t xml:space="preserve"> </w:t>
-      </w:r>
-      <w:r>
-        <w:t xml:space="preserve">One-hot encoding was implemented to id the wine type as either 1 </w:t>
-      </w:r>
-      <w:r>
+        <w:jc w:val="center"/>
+      </w:pPr>
+      <w:r>
+        <w:rPr>
+          <w:noProof/>
+        </w:rPr>
         <w:lastRenderedPageBreak/>
-        <w:t xml:space="preserve">for red or 0 for white. </w:t>
-      </w:r>
-      <w:r>
-        <w:t>Predicting wine types had much stronger correlations as seen in figure 11.</w:t>
-      </w:r>
-      <w:r>
-        <w:rPr>
-          <w:noProof/>
-        </w:rPr>
         <w:drawing>
-          <wp:inline distT="0" distB="0" distL="0" distR="0" wp14:anchorId="2824B31C" wp14:editId="11A79870">
-            <wp:extent cx="5569365" cy="2977468"/>
-            <wp:effectExtent l="0" t="0" r="0" b="0"/>
+          <wp:inline distT="0" distB="0" distL="0" distR="0" wp14:anchorId="2824B31C" wp14:editId="4E489E3D">
+            <wp:extent cx="4834322" cy="2584503"/>
+            <wp:effectExtent l="0" t="0" r="4445" b="6350"/>
             <wp:docPr id="1337637407" name="Picture 15" descr="A screenshot of a computer&#10;&#10;Description automatically generated"/>
             <wp:cNvGraphicFramePr>
               <a:graphicFrameLocks xmlns:a="http://schemas.openxmlformats.org/drawingml/2006/main" noChangeAspect="1"/>
@@ -1569,7 +1592,7 @@
                   <pic:spPr>
                     <a:xfrm>
                       <a:off x="0" y="0"/>
-                      <a:ext cx="5588431" cy="2987661"/>
+                      <a:ext cx="4901383" cy="2620355"/>
                     </a:xfrm>
                     <a:prstGeom prst="rect">
                       <a:avLst/>
@@ -1728,49 +1751,46 @@
       </w:r>
     </w:p>
     <w:p>
+      <w:r>
+        <w:t xml:space="preserve">Team 2 implemented SMOTE and NearMiss techniques to balance out the data due to the higher count of </w:t>
+      </w:r>
+      <w:r>
+        <w:t>white</w:t>
+      </w:r>
+      <w:r>
+        <w:t xml:space="preserve"> wines</w:t>
+      </w:r>
+      <w:r>
+        <w:t xml:space="preserve"> (white: 4,898; red: 1,599)</w:t>
+      </w:r>
+      <w:r>
+        <w:t xml:space="preserve">. After performing SMOTE and re-sampling </w:t>
+      </w:r>
+      <w:r>
+        <w:br/>
+        <w:t>t</w:t>
+      </w:r>
+      <w:r>
+        <w:t>he data with logistic regression analysis the accuracy skyrocketed to 98%.</w:t>
+      </w:r>
+      <w:r>
+        <w:t xml:space="preserve"> </w:t>
+      </w:r>
+    </w:p>
+    <w:p>
       <w:pPr>
         <w:ind w:firstLine="0"/>
         <w:jc w:val="center"/>
       </w:pPr>
-    </w:p>
-    <w:p>
-      <w:r>
+      <w:r>
+        <w:rPr>
+          <w:noProof/>
+        </w:rPr>
         <w:lastRenderedPageBreak/>
-        <w:t xml:space="preserve">Team 2 implemented SMOTE and NearMiss techniques to balance out the data due to the higher count of </w:t>
-      </w:r>
-      <w:r>
-        <w:t>white</w:t>
-      </w:r>
-      <w:r>
-        <w:t xml:space="preserve"> wines</w:t>
-      </w:r>
-      <w:r>
-        <w:t xml:space="preserve"> (white: 4,898; red: 1,599)</w:t>
-      </w:r>
-      <w:r>
-        <w:t xml:space="preserve">. After performing SMOTE and re-sampling </w:t>
-      </w:r>
-      <w:r>
-        <w:br/>
-        <w:t>t</w:t>
-      </w:r>
-      <w:r>
-        <w:t>he data with logistic regression analysis the accuracy skyrocketed to 98%.</w:t>
-      </w:r>
-    </w:p>
-    <w:p>
-      <w:pPr>
-        <w:ind w:firstLine="0"/>
-        <w:jc w:val="center"/>
-      </w:pPr>
-      <w:r>
-        <w:rPr>
-          <w:noProof/>
-        </w:rPr>
         <w:drawing>
-          <wp:inline distT="0" distB="0" distL="0" distR="0" wp14:anchorId="74EBD0CF" wp14:editId="2BBFEBEA">
-            <wp:extent cx="3666875" cy="1277138"/>
-            <wp:effectExtent l="0" t="0" r="3810" b="5715"/>
+          <wp:inline distT="0" distB="0" distL="0" distR="0" wp14:anchorId="74EBD0CF" wp14:editId="3DDC7A32">
+            <wp:extent cx="3219292" cy="1121249"/>
+            <wp:effectExtent l="0" t="0" r="0" b="0"/>
             <wp:docPr id="1025093150" name="Picture 17" descr="A number of numbers in a row&#10;&#10;Description automatically generated with medium confidence"/>
             <wp:cNvGraphicFramePr>
               <a:graphicFrameLocks xmlns:a="http://schemas.openxmlformats.org/drawingml/2006/main" noChangeAspect="1"/>
@@ -1797,7 +1817,7 @@
                   <pic:spPr>
                     <a:xfrm>
                       <a:off x="0" y="0"/>
-                      <a:ext cx="3714278" cy="1293648"/>
+                      <a:ext cx="3280129" cy="1142438"/>
                     </a:xfrm>
                     <a:prstGeom prst="rect">
                       <a:avLst/>
@@ -1866,6 +1886,30 @@
         <w:tab/>
         <w:t>Team two explored some neural network analysis for fun and found it came out with an accuracy level of 96% for one node, 97% for two, and 99% for three.</w:t>
       </w:r>
+      <w:r>
+        <w:t xml:space="preserve"> </w:t>
+      </w:r>
+      <w:r>
+        <w:t xml:space="preserve">Further analysis showed that specifically, </w:t>
+      </w:r>
+      <w:r>
+        <w:t>“total_sulrfur_dioxide”, “</w:t>
+      </w:r>
+      <w:r>
+        <w:t>volatile_acidity</w:t>
+      </w:r>
+      <w:r>
+        <w:t>”, and “chlorides”</w:t>
+      </w:r>
+      <w:r>
+        <w:t xml:space="preserve"> </w:t>
+      </w:r>
+      <w:r>
+        <w:t xml:space="preserve">were </w:t>
+      </w:r>
+      <w:r>
+        <w:t>the best indicator of wine type.</w:t>
+      </w:r>
     </w:p>
     <w:p>
       <w:pPr>
@@ -1873,7 +1917,50 @@
         <w:jc w:val="center"/>
       </w:pPr>
       <w:r>
-        <w:t xml:space="preserve">Further analysis showed that specifically, volatile_acidity was the best indicator of wine type. </w:t>
+        <w:rPr>
+          <w:noProof/>
+        </w:rPr>
+        <w:drawing>
+          <wp:inline distT="0" distB="0" distL="0" distR="0" wp14:anchorId="5B8091B2" wp14:editId="6740D948">
+            <wp:extent cx="1382936" cy="1859608"/>
+            <wp:effectExtent l="0" t="0" r="1905" b="0"/>
+            <wp:docPr id="984522722" name="Picture 2" descr="A screenshot of a cell phone&#10;&#10;Description automatically generated"/>
+            <wp:cNvGraphicFramePr>
+              <a:graphicFrameLocks xmlns:a="http://schemas.openxmlformats.org/drawingml/2006/main" noChangeAspect="1"/>
+            </wp:cNvGraphicFramePr>
+            <a:graphic xmlns:a="http://schemas.openxmlformats.org/drawingml/2006/main">
+              <a:graphicData uri="http://schemas.openxmlformats.org/drawingml/2006/picture">
+                <pic:pic xmlns:pic="http://schemas.openxmlformats.org/drawingml/2006/picture">
+                  <pic:nvPicPr>
+                    <pic:cNvPr id="984522722" name="Picture 2" descr="A screenshot of a cell phone&#10;&#10;Description automatically generated"/>
+                    <pic:cNvPicPr/>
+                  </pic:nvPicPr>
+                  <pic:blipFill>
+                    <a:blip r:embed="rId26" cstate="print">
+                      <a:extLst>
+                        <a:ext uri="{28A0092B-C50C-407E-A947-70E740481C1C}">
+                          <a14:useLocalDpi xmlns:a14="http://schemas.microsoft.com/office/drawing/2010/main" val="0"/>
+                        </a:ext>
+                      </a:extLst>
+                    </a:blip>
+                    <a:stretch>
+                      <a:fillRect/>
+                    </a:stretch>
+                  </pic:blipFill>
+                  <pic:spPr>
+                    <a:xfrm>
+                      <a:off x="0" y="0"/>
+                      <a:ext cx="1402635" cy="1886096"/>
+                    </a:xfrm>
+                    <a:prstGeom prst="rect">
+                      <a:avLst/>
+                    </a:prstGeom>
+                  </pic:spPr>
+                </pic:pic>
+              </a:graphicData>
+            </a:graphic>
+          </wp:inline>
+        </w:drawing>
       </w:r>
       <w:r>
         <w:br/>
@@ -1883,7 +1970,7 @@
           <w:noProof/>
         </w:rPr>
         <w:drawing>
-          <wp:inline distT="0" distB="0" distL="0" distR="0" wp14:anchorId="4E8A57B8" wp14:editId="20926881">
+          <wp:inline distT="0" distB="0" distL="0" distR="0" wp14:anchorId="4E8A57B8" wp14:editId="7A50DCD5">
             <wp:extent cx="3068152" cy="843051"/>
             <wp:effectExtent l="0" t="0" r="0" b="0"/>
             <wp:docPr id="620109560" name="Picture 19" descr="A number of numbers on a white background&#10;&#10;Description automatically generated"/>
@@ -1898,7 +1985,7 @@
                     <pic:cNvPicPr/>
                   </pic:nvPicPr>
                   <pic:blipFill>
-                    <a:blip r:embed="rId26" cstate="print">
+                    <a:blip r:embed="rId27" cstate="print">
                       <a:extLst>
                         <a:ext uri="{28A0092B-C50C-407E-A947-70E740481C1C}">
                           <a14:useLocalDpi xmlns:a14="http://schemas.microsoft.com/office/drawing/2010/main" val="0"/>
@@ -1952,7 +2039,16 @@
           <w:sz w:val="18"/>
           <w:szCs w:val="18"/>
         </w:rPr>
-        <w:t>13</w:t>
+        <w:t>1</w:t>
+      </w:r>
+      <w:r>
+        <w:rPr>
+          <w:b/>
+          <w:bCs/>
+          <w:sz w:val="18"/>
+          <w:szCs w:val="18"/>
+        </w:rPr>
+        <w:t>3</w:t>
       </w:r>
       <w:r>
         <w:rPr>
@@ -1977,54 +2073,49 @@
       <w:pPr>
         <w:ind w:firstLine="0"/>
       </w:pPr>
+      <w:r>
+        <w:t xml:space="preserve">The XGBClassifier model was the best fit overall and Team 2 decided to use that technique as the final predictive model to determine wine type. It did seem like a bit of an overfit, but </w:t>
+      </w:r>
+      <w:r>
+        <w:t>overall,</w:t>
+      </w:r>
+      <w:r>
+        <w:t xml:space="preserve"> it was the best model to use after comparing </w:t>
+      </w:r>
+      <w:r>
+        <w:t xml:space="preserve">Logistic Regression </w:t>
+      </w:r>
+      <w:r>
+        <w:t xml:space="preserve">(no imbalance of data techniques used), </w:t>
+      </w:r>
+      <w:r>
+        <w:t>SMOTE</w:t>
+      </w:r>
+      <w:r>
+        <w:t xml:space="preserve">, and </w:t>
+      </w:r>
+      <w:r>
+        <w:t>Near</w:t>
+      </w:r>
+      <w:r>
+        <w:t>Miss.</w:t>
+      </w:r>
     </w:p>
     <w:p>
       <w:pPr>
         <w:ind w:firstLine="0"/>
         <w:jc w:val="center"/>
-        <w:rPr>
-          <w:b/>
-          <w:bCs/>
-        </w:rPr>
-      </w:pPr>
-      <w:r>
-        <w:rPr>
-          <w:b/>
-          <w:bCs/>
-        </w:rPr>
-        <w:t>Dashboard</w:t>
-      </w:r>
-    </w:p>
-    <w:p>
-      <w:r>
-        <w:t xml:space="preserve">The Dashboard that was created </w:t>
-      </w:r>
-      <w:r>
-        <w:t>to have an</w:t>
-      </w:r>
-      <w:r>
-        <w:t xml:space="preserve"> approachable way for people to explore </w:t>
-      </w:r>
-      <w:r>
-        <w:t>wine and its varying features that make it either a great or bad wine. The Tableau dashboard also incorporates wine regions, prices, and ratings to make the average drinker knowledgeable on what aspects make a highly rated wine. Team 2 organized Tableau into four main dashboards.</w:t>
-      </w:r>
-    </w:p>
-    <w:p>
-      <w:r>
-        <w:t>The first dashboard focuses on wine types, exploring the distinct difference with alcohol, density, and citric acid that can determine if a wine is white or red.</w:t>
-      </w:r>
-    </w:p>
-    <w:p>
+      </w:pPr>
       <w:r>
         <w:rPr>
           <w:noProof/>
         </w:rPr>
         <w:lastRenderedPageBreak/>
         <w:drawing>
-          <wp:inline distT="0" distB="0" distL="0" distR="0" wp14:anchorId="111EA677" wp14:editId="494D85CB">
-            <wp:extent cx="5943600" cy="2653665"/>
-            <wp:effectExtent l="0" t="0" r="0" b="635"/>
-            <wp:docPr id="446560737" name="Picture 20" descr="A screenshot of a computer&#10;&#10;Description automatically generated"/>
+          <wp:inline distT="0" distB="0" distL="0" distR="0" wp14:anchorId="5FA975A6" wp14:editId="574994C5">
+            <wp:extent cx="2761179" cy="1579418"/>
+            <wp:effectExtent l="0" t="0" r="0" b="0"/>
+            <wp:docPr id="2075681842" name="Picture 3" descr="A screenshot of a computer code&#10;&#10;Description automatically generated"/>
             <wp:cNvGraphicFramePr>
               <a:graphicFrameLocks xmlns:a="http://schemas.openxmlformats.org/drawingml/2006/main" noChangeAspect="1"/>
             </wp:cNvGraphicFramePr>
@@ -2032,122 +2123,7 @@
               <a:graphicData uri="http://schemas.openxmlformats.org/drawingml/2006/picture">
                 <pic:pic xmlns:pic="http://schemas.openxmlformats.org/drawingml/2006/picture">
                   <pic:nvPicPr>
-                    <pic:cNvPr id="446560737" name="Picture 20" descr="A screenshot of a computer&#10;&#10;Description automatically generated"/>
-                    <pic:cNvPicPr/>
-                  </pic:nvPicPr>
-                  <pic:blipFill>
-                    <a:blip r:embed="rId27" cstate="print">
-                      <a:extLst>
-                        <a:ext uri="{28A0092B-C50C-407E-A947-70E740481C1C}">
-                          <a14:useLocalDpi xmlns:a14="http://schemas.microsoft.com/office/drawing/2010/main" val="0"/>
-                        </a:ext>
-                      </a:extLst>
-                    </a:blip>
-                    <a:stretch>
-                      <a:fillRect/>
-                    </a:stretch>
-                  </pic:blipFill>
-                  <pic:spPr>
-                    <a:xfrm>
-                      <a:off x="0" y="0"/>
-                      <a:ext cx="5943600" cy="2653665"/>
-                    </a:xfrm>
-                    <a:prstGeom prst="rect">
-                      <a:avLst/>
-                    </a:prstGeom>
-                  </pic:spPr>
-                </pic:pic>
-              </a:graphicData>
-            </a:graphic>
-          </wp:inline>
-        </w:drawing>
-      </w:r>
-    </w:p>
-    <w:p>
-      <w:pPr>
-        <w:ind w:firstLine="0"/>
-        <w:jc w:val="center"/>
-        <w:rPr>
-          <w:b/>
-          <w:bCs/>
-          <w:sz w:val="18"/>
-          <w:szCs w:val="18"/>
-        </w:rPr>
-      </w:pPr>
-      <w:r>
-        <w:rPr>
-          <w:b/>
-          <w:bCs/>
-          <w:sz w:val="18"/>
-          <w:szCs w:val="18"/>
-        </w:rPr>
-        <w:t xml:space="preserve">Figure </w:t>
-      </w:r>
-      <w:r>
-        <w:rPr>
-          <w:b/>
-          <w:bCs/>
-          <w:sz w:val="18"/>
-          <w:szCs w:val="18"/>
-        </w:rPr>
-        <w:t>14</w:t>
-      </w:r>
-      <w:r>
-        <w:rPr>
-          <w:b/>
-          <w:bCs/>
-          <w:sz w:val="18"/>
-          <w:szCs w:val="18"/>
-        </w:rPr>
-        <w:t xml:space="preserve">: </w:t>
-      </w:r>
-      <w:r>
-        <w:rPr>
-          <w:b/>
-          <w:bCs/>
-          <w:sz w:val="18"/>
-          <w:szCs w:val="18"/>
-        </w:rPr>
-        <w:t>Wine type dashboard</w:t>
-      </w:r>
-    </w:p>
-    <w:p>
-      <w:pPr>
-        <w:ind w:firstLine="0"/>
-      </w:pPr>
-      <w:r>
-        <w:tab/>
-        <w:t>The second dashboard provides an overview of wine quality. A user can interface with the dashboard by selecting a quality to see how alcohol, volatile acidity, pH, and sulphates effected it. Although there were not strong correlations, some could be found with these features to determine a wine quality.</w:t>
-      </w:r>
-    </w:p>
-    <w:p>
-      <w:pPr>
-        <w:ind w:firstLine="0"/>
-        <w:jc w:val="center"/>
-      </w:pPr>
-    </w:p>
-    <w:p>
-      <w:pPr>
-        <w:ind w:firstLine="0"/>
-        <w:jc w:val="center"/>
-      </w:pPr>
-      <w:r>
-        <w:rPr>
-          <w:noProof/>
-        </w:rPr>
-        <w:drawing>
-          <wp:inline distT="0" distB="0" distL="0" distR="0" wp14:anchorId="455711CA" wp14:editId="166C06CC">
-            <wp:extent cx="5943600" cy="2624455"/>
-            <wp:effectExtent l="0" t="0" r="0" b="4445"/>
-            <wp:docPr id="1680004866" name="Picture 21" descr="A screenshot of a computer&#10;&#10;Description automatically generated"/>
-            <wp:cNvGraphicFramePr>
-              <a:graphicFrameLocks xmlns:a="http://schemas.openxmlformats.org/drawingml/2006/main" noChangeAspect="1"/>
-            </wp:cNvGraphicFramePr>
-            <a:graphic xmlns:a="http://schemas.openxmlformats.org/drawingml/2006/main">
-              <a:graphicData uri="http://schemas.openxmlformats.org/drawingml/2006/picture">
-                <pic:pic xmlns:pic="http://schemas.openxmlformats.org/drawingml/2006/picture">
-                  <pic:nvPicPr>
-                    <pic:cNvPr id="1680004866" name="Picture 21" descr="A screenshot of a computer&#10;&#10;Description automatically generated"/>
+                    <pic:cNvPr id="2075681842" name="Picture 3" descr="A screenshot of a computer code&#10;&#10;Description automatically generated"/>
                     <pic:cNvPicPr/>
                   </pic:nvPicPr>
                   <pic:blipFill>
@@ -2165,7 +2141,7 @@
                   <pic:spPr>
                     <a:xfrm>
                       <a:off x="0" y="0"/>
-                      <a:ext cx="5943600" cy="2624455"/>
+                      <a:ext cx="2782274" cy="1591484"/>
                     </a:xfrm>
                     <a:prstGeom prst="rect">
                       <a:avLst/>
@@ -2181,13 +2157,35 @@
     <w:p>
       <w:pPr>
         <w:ind w:firstLine="0"/>
-        <w:rPr>
-          <w:b/>
-          <w:bCs/>
-          <w:sz w:val="20"/>
-          <w:szCs w:val="20"/>
-        </w:rPr>
-      </w:pPr>
+        <w:jc w:val="center"/>
+      </w:pPr>
+      <w:r>
+        <w:rPr>
+          <w:b/>
+          <w:bCs/>
+          <w:sz w:val="18"/>
+          <w:szCs w:val="18"/>
+        </w:rPr>
+        <w:t xml:space="preserve">Figure </w:t>
+      </w:r>
+      <w:r>
+        <w:rPr>
+          <w:b/>
+          <w:bCs/>
+          <w:sz w:val="18"/>
+          <w:szCs w:val="18"/>
+        </w:rPr>
+        <w:t>1</w:t>
+      </w:r>
+      <w:r>
+        <w:rPr>
+          <w:b/>
+          <w:bCs/>
+          <w:sz w:val="18"/>
+          <w:szCs w:val="18"/>
+        </w:rPr>
+        <w:t>4: XGBClassifier results</w:t>
+      </w:r>
     </w:p>
     <w:p>
       <w:pPr>
@@ -2196,6 +2194,99 @@
         <w:rPr>
           <w:b/>
           <w:bCs/>
+        </w:rPr>
+      </w:pPr>
+      <w:r>
+        <w:rPr>
+          <w:b/>
+          <w:bCs/>
+        </w:rPr>
+        <w:t>Dashboard</w:t>
+      </w:r>
+    </w:p>
+    <w:p>
+      <w:r>
+        <w:t xml:space="preserve">The Dashboard was created </w:t>
+      </w:r>
+      <w:r>
+        <w:t>to have an</w:t>
+      </w:r>
+      <w:r>
+        <w:t xml:space="preserve"> approachable way for people to explore </w:t>
+      </w:r>
+      <w:r>
+        <w:t>wine and its varying features that make it either a great or bad wine. The Tableau dashboard also incorporates wine regions, prices, and ratings to make the average drinker knowledgeable on what aspects make a highly rated wine. Team 2 organized Tableau into four main dashboards.</w:t>
+      </w:r>
+    </w:p>
+    <w:p>
+      <w:r>
+        <w:t>The first dashboard focuse</w:t>
+      </w:r>
+      <w:r>
+        <w:t>d</w:t>
+      </w:r>
+      <w:r>
+        <w:t xml:space="preserve"> on wine types, exploring the distinct difference with alcohol, density, and citric acid that can determine if a wine is white or red.</w:t>
+      </w:r>
+    </w:p>
+    <w:p>
+      <w:pPr>
+        <w:jc w:val="center"/>
+      </w:pPr>
+      <w:r>
+        <w:rPr>
+          <w:noProof/>
+        </w:rPr>
+        <w:drawing>
+          <wp:inline distT="0" distB="0" distL="0" distR="0" wp14:anchorId="111EA677" wp14:editId="6DD83D8A">
+            <wp:extent cx="5331690" cy="2380463"/>
+            <wp:effectExtent l="0" t="0" r="2540" b="0"/>
+            <wp:docPr id="446560737" name="Picture 20" descr="A screenshot of a computer&#10;&#10;Description automatically generated"/>
+            <wp:cNvGraphicFramePr>
+              <a:graphicFrameLocks xmlns:a="http://schemas.openxmlformats.org/drawingml/2006/main" noChangeAspect="1"/>
+            </wp:cNvGraphicFramePr>
+            <a:graphic xmlns:a="http://schemas.openxmlformats.org/drawingml/2006/main">
+              <a:graphicData uri="http://schemas.openxmlformats.org/drawingml/2006/picture">
+                <pic:pic xmlns:pic="http://schemas.openxmlformats.org/drawingml/2006/picture">
+                  <pic:nvPicPr>
+                    <pic:cNvPr id="446560737" name="Picture 20" descr="A screenshot of a computer&#10;&#10;Description automatically generated"/>
+                    <pic:cNvPicPr/>
+                  </pic:nvPicPr>
+                  <pic:blipFill>
+                    <a:blip r:embed="rId29" cstate="print">
+                      <a:extLst>
+                        <a:ext uri="{28A0092B-C50C-407E-A947-70E740481C1C}">
+                          <a14:useLocalDpi xmlns:a14="http://schemas.microsoft.com/office/drawing/2010/main" val="0"/>
+                        </a:ext>
+                      </a:extLst>
+                    </a:blip>
+                    <a:stretch>
+                      <a:fillRect/>
+                    </a:stretch>
+                  </pic:blipFill>
+                  <pic:spPr>
+                    <a:xfrm>
+                      <a:off x="0" y="0"/>
+                      <a:ext cx="5357744" cy="2392095"/>
+                    </a:xfrm>
+                    <a:prstGeom prst="rect">
+                      <a:avLst/>
+                    </a:prstGeom>
+                  </pic:spPr>
+                </pic:pic>
+              </a:graphicData>
+            </a:graphic>
+          </wp:inline>
+        </w:drawing>
+      </w:r>
+    </w:p>
+    <w:p>
+      <w:pPr>
+        <w:ind w:firstLine="0"/>
+        <w:jc w:val="center"/>
+        <w:rPr>
+          <w:b/>
+          <w:bCs/>
           <w:sz w:val="18"/>
           <w:szCs w:val="18"/>
         </w:rPr>
@@ -2216,7 +2307,16 @@
           <w:sz w:val="18"/>
           <w:szCs w:val="18"/>
         </w:rPr>
-        <w:t>15</w:t>
+        <w:t>1</w:t>
+      </w:r>
+      <w:r>
+        <w:rPr>
+          <w:b/>
+          <w:bCs/>
+          <w:sz w:val="18"/>
+          <w:szCs w:val="18"/>
+        </w:rPr>
+        <w:t>5</w:t>
       </w:r>
       <w:r>
         <w:rPr>
@@ -2234,6 +2334,140 @@
           <w:sz w:val="18"/>
           <w:szCs w:val="18"/>
         </w:rPr>
+        <w:t>Wine type dashboard</w:t>
+      </w:r>
+    </w:p>
+    <w:p>
+      <w:pPr>
+        <w:ind w:firstLine="0"/>
+      </w:pPr>
+      <w:r>
+        <w:tab/>
+        <w:t>The second dashboard provide</w:t>
+      </w:r>
+      <w:r>
+        <w:t>d</w:t>
+      </w:r>
+      <w:r>
+        <w:t xml:space="preserve"> an overview of wine quality. A user can interface with the dashboard by selecting a quality to see how alcohol, volatile acidity, pH, and sulphates effected it. </w:t>
+      </w:r>
+      <w:r>
+        <w:lastRenderedPageBreak/>
+        <w:t>Although there were not strong correlations, some could be found with these features to determine a wine quality.</w:t>
+      </w:r>
+    </w:p>
+    <w:p>
+      <w:pPr>
+        <w:ind w:firstLine="0"/>
+        <w:jc w:val="center"/>
+      </w:pPr>
+    </w:p>
+    <w:p>
+      <w:pPr>
+        <w:ind w:firstLine="0"/>
+        <w:jc w:val="center"/>
+      </w:pPr>
+      <w:r>
+        <w:rPr>
+          <w:noProof/>
+        </w:rPr>
+        <w:drawing>
+          <wp:inline distT="0" distB="0" distL="0" distR="0" wp14:anchorId="455711CA" wp14:editId="49521ABA">
+            <wp:extent cx="5425944" cy="2395879"/>
+            <wp:effectExtent l="0" t="0" r="0" b="4445"/>
+            <wp:docPr id="1680004866" name="Picture 21" descr="A screenshot of a computer&#10;&#10;Description automatically generated"/>
+            <wp:cNvGraphicFramePr>
+              <a:graphicFrameLocks xmlns:a="http://schemas.openxmlformats.org/drawingml/2006/main" noChangeAspect="1"/>
+            </wp:cNvGraphicFramePr>
+            <a:graphic xmlns:a="http://schemas.openxmlformats.org/drawingml/2006/main">
+              <a:graphicData uri="http://schemas.openxmlformats.org/drawingml/2006/picture">
+                <pic:pic xmlns:pic="http://schemas.openxmlformats.org/drawingml/2006/picture">
+                  <pic:nvPicPr>
+                    <pic:cNvPr id="1680004866" name="Picture 21" descr="A screenshot of a computer&#10;&#10;Description automatically generated"/>
+                    <pic:cNvPicPr/>
+                  </pic:nvPicPr>
+                  <pic:blipFill>
+                    <a:blip r:embed="rId30" cstate="print">
+                      <a:extLst>
+                        <a:ext uri="{28A0092B-C50C-407E-A947-70E740481C1C}">
+                          <a14:useLocalDpi xmlns:a14="http://schemas.microsoft.com/office/drawing/2010/main" val="0"/>
+                        </a:ext>
+                      </a:extLst>
+                    </a:blip>
+                    <a:stretch>
+                      <a:fillRect/>
+                    </a:stretch>
+                  </pic:blipFill>
+                  <pic:spPr>
+                    <a:xfrm>
+                      <a:off x="0" y="0"/>
+                      <a:ext cx="5454611" cy="2408537"/>
+                    </a:xfrm>
+                    <a:prstGeom prst="rect">
+                      <a:avLst/>
+                    </a:prstGeom>
+                  </pic:spPr>
+                </pic:pic>
+              </a:graphicData>
+            </a:graphic>
+          </wp:inline>
+        </w:drawing>
+      </w:r>
+    </w:p>
+    <w:p>
+      <w:pPr>
+        <w:ind w:firstLine="0"/>
+        <w:jc w:val="center"/>
+        <w:rPr>
+          <w:b/>
+          <w:bCs/>
+          <w:sz w:val="18"/>
+          <w:szCs w:val="18"/>
+        </w:rPr>
+      </w:pPr>
+      <w:r>
+        <w:rPr>
+          <w:b/>
+          <w:bCs/>
+          <w:sz w:val="18"/>
+          <w:szCs w:val="18"/>
+        </w:rPr>
+        <w:t xml:space="preserve">Figure </w:t>
+      </w:r>
+      <w:r>
+        <w:rPr>
+          <w:b/>
+          <w:bCs/>
+          <w:sz w:val="18"/>
+          <w:szCs w:val="18"/>
+        </w:rPr>
+        <w:t>1</w:t>
+      </w:r>
+      <w:r>
+        <w:rPr>
+          <w:b/>
+          <w:bCs/>
+          <w:sz w:val="18"/>
+          <w:szCs w:val="18"/>
+        </w:rPr>
+        <w:t>6</w:t>
+      </w:r>
+      <w:r>
+        <w:rPr>
+          <w:b/>
+          <w:bCs/>
+          <w:sz w:val="18"/>
+          <w:szCs w:val="18"/>
+        </w:rPr>
+        <w:t xml:space="preserve">: </w:t>
+      </w:r>
+      <w:r>
+        <w:rPr>
+          <w:b/>
+          <w:bCs/>
+          <w:sz w:val="18"/>
+          <w:szCs w:val="18"/>
+        </w:rPr>
         <w:t>Wine quality dashboard</w:t>
       </w:r>
     </w:p>
@@ -2242,15 +2476,15 @@
         <w:ind w:firstLine="0"/>
       </w:pPr>
       <w:r>
-        <w:lastRenderedPageBreak/>
         <w:tab/>
-        <w:t>The third dashboard covered wine ratings from the third dataset. A user can view the average wine points per Country and which countries had the highest points for wine.</w:t>
-      </w:r>
-    </w:p>
-    <w:p>
-      <w:pPr>
-        <w:ind w:firstLine="0"/>
-      </w:pPr>
+        <w:t xml:space="preserve">The third dashboard covered wine ratings from the third dataset. A user </w:t>
+      </w:r>
+      <w:r>
+        <w:t xml:space="preserve">of the interface </w:t>
+      </w:r>
+      <w:r>
+        <w:t>can view the average wine points per Country and which countries had the highest points for wine.</w:t>
+      </w:r>
     </w:p>
     <w:p>
       <w:pPr>
@@ -2276,7 +2510,7 @@
                     <pic:cNvPicPr/>
                   </pic:nvPicPr>
                   <pic:blipFill>
-                    <a:blip r:embed="rId29" cstate="print">
+                    <a:blip r:embed="rId31" cstate="print">
                       <a:extLst>
                         <a:ext uri="{28A0092B-C50C-407E-A947-70E740481C1C}">
                           <a14:useLocalDpi xmlns:a14="http://schemas.microsoft.com/office/drawing/2010/main" val="0"/>
@@ -2330,7 +2564,25 @@
           <w:sz w:val="18"/>
           <w:szCs w:val="18"/>
         </w:rPr>
-        <w:t>16:</w:t>
+        <w:t>1</w:t>
+      </w:r>
+      <w:r>
+        <w:rPr>
+          <w:b/>
+          <w:bCs/>
+          <w:sz w:val="18"/>
+          <w:szCs w:val="18"/>
+        </w:rPr>
+        <w:t>7</w:t>
+      </w:r>
+      <w:r>
+        <w:rPr>
+          <w:b/>
+          <w:bCs/>
+          <w:sz w:val="18"/>
+          <w:szCs w:val="18"/>
+        </w:rPr>
+        <w:t>:</w:t>
       </w:r>
       <w:r>
         <w:rPr>
@@ -2375,7 +2627,13 @@
       </w:pPr>
       <w:r>
         <w:tab/>
-        <w:t>The final dashboard displays wine price, point ratings, and average cost of wine per country. A user can enter a price range and points to see which wine would best fit their criteria.</w:t>
+        <w:t>The final dashboard display</w:t>
+      </w:r>
+      <w:r>
+        <w:t>ed</w:t>
+      </w:r>
+      <w:r>
+        <w:t xml:space="preserve"> wine price, point ratings, and average cost of wine per country. A user can enter a price range and points to see which wine would best fit their criteria.</w:t>
       </w:r>
     </w:p>
     <w:p>
@@ -2387,6 +2645,7 @@
         <w:rPr>
           <w:noProof/>
         </w:rPr>
+        <w:lastRenderedPageBreak/>
         <w:drawing>
           <wp:inline distT="0" distB="0" distL="0" distR="0" wp14:anchorId="45D1B272" wp14:editId="59A6DB27">
             <wp:extent cx="5943600" cy="2623820"/>
@@ -2403,7 +2662,7 @@
                     <pic:cNvPicPr/>
                   </pic:nvPicPr>
                   <pic:blipFill>
-                    <a:blip r:embed="rId30" cstate="print">
+                    <a:blip r:embed="rId32" cstate="print">
                       <a:extLst>
                         <a:ext uri="{28A0092B-C50C-407E-A947-70E740481C1C}">
                           <a14:useLocalDpi xmlns:a14="http://schemas.microsoft.com/office/drawing/2010/main" val="0"/>
@@ -2457,7 +2716,25 @@
           <w:sz w:val="18"/>
           <w:szCs w:val="18"/>
         </w:rPr>
-        <w:t>17:</w:t>
+        <w:t>1</w:t>
+      </w:r>
+      <w:r>
+        <w:rPr>
+          <w:b/>
+          <w:bCs/>
+          <w:sz w:val="18"/>
+          <w:szCs w:val="18"/>
+        </w:rPr>
+        <w:t>8</w:t>
+      </w:r>
+      <w:r>
+        <w:rPr>
+          <w:b/>
+          <w:bCs/>
+          <w:sz w:val="18"/>
+          <w:szCs w:val="18"/>
+        </w:rPr>
+        <w:t>:</w:t>
       </w:r>
       <w:r>
         <w:rPr>
@@ -2482,7 +2759,86 @@
       <w:pPr>
         <w:ind w:firstLine="0"/>
         <w:jc w:val="center"/>
-      </w:pPr>
+        <w:rPr>
+          <w:b/>
+          <w:bCs/>
+        </w:rPr>
+      </w:pPr>
+      <w:r>
+        <w:rPr>
+          <w:b/>
+          <w:bCs/>
+        </w:rPr>
+        <w:t>Conclusion</w:t>
+      </w:r>
+    </w:p>
+    <w:p>
+      <w:r>
+        <w:t xml:space="preserve">Overall XGBClassifier was used as the final predictive model. The logistic regression performed fine with the raw data. The team was not comfortable using it </w:t>
+      </w:r>
+      <w:r>
+        <w:t xml:space="preserve">though, </w:t>
+      </w:r>
+      <w:r>
+        <w:t xml:space="preserve">due to the high imbalance of </w:t>
+      </w:r>
+      <w:r>
+        <w:t>red</w:t>
+      </w:r>
+      <w:r>
+        <w:t xml:space="preserve"> wine data points compared to white.</w:t>
+      </w:r>
+    </w:p>
+    <w:p>
+      <w:pPr>
+        <w:jc w:val="center"/>
+      </w:pPr>
+      <w:r>
+        <w:rPr>
+          <w:noProof/>
+        </w:rPr>
+        <w:drawing>
+          <wp:inline distT="0" distB="0" distL="0" distR="0" wp14:anchorId="0F128713" wp14:editId="1FC2E104">
+            <wp:extent cx="2758314" cy="1514126"/>
+            <wp:effectExtent l="0" t="0" r="0" b="0"/>
+            <wp:docPr id="306212718" name="Picture 4" descr="A screenshot of a computer&#10;&#10;Description automatically generated"/>
+            <wp:cNvGraphicFramePr>
+              <a:graphicFrameLocks xmlns:a="http://schemas.openxmlformats.org/drawingml/2006/main" noChangeAspect="1"/>
+            </wp:cNvGraphicFramePr>
+            <a:graphic xmlns:a="http://schemas.openxmlformats.org/drawingml/2006/main">
+              <a:graphicData uri="http://schemas.openxmlformats.org/drawingml/2006/picture">
+                <pic:pic xmlns:pic="http://schemas.openxmlformats.org/drawingml/2006/picture">
+                  <pic:nvPicPr>
+                    <pic:cNvPr id="306212718" name="Picture 4" descr="A screenshot of a computer&#10;&#10;Description automatically generated"/>
+                    <pic:cNvPicPr/>
+                  </pic:nvPicPr>
+                  <pic:blipFill>
+                    <a:blip r:embed="rId33" cstate="print">
+                      <a:extLst>
+                        <a:ext uri="{28A0092B-C50C-407E-A947-70E740481C1C}">
+                          <a14:useLocalDpi xmlns:a14="http://schemas.microsoft.com/office/drawing/2010/main" val="0"/>
+                        </a:ext>
+                      </a:extLst>
+                    </a:blip>
+                    <a:stretch>
+                      <a:fillRect/>
+                    </a:stretch>
+                  </pic:blipFill>
+                  <pic:spPr>
+                    <a:xfrm>
+                      <a:off x="0" y="0"/>
+                      <a:ext cx="2801235" cy="1537686"/>
+                    </a:xfrm>
+                    <a:prstGeom prst="rect">
+                      <a:avLst/>
+                    </a:prstGeom>
+                  </pic:spPr>
+                </pic:pic>
+              </a:graphicData>
+            </a:graphic>
+          </wp:inline>
+        </w:drawing>
+      </w:r>
     </w:p>
     <w:p>
       <w:pPr>
@@ -2491,18 +2847,498 @@
         <w:rPr>
           <w:b/>
           <w:bCs/>
-        </w:rPr>
-      </w:pPr>
-      <w:r>
-        <w:rPr>
-          <w:b/>
-          <w:bCs/>
+          <w:sz w:val="18"/>
+          <w:szCs w:val="18"/>
+        </w:rPr>
+      </w:pPr>
+      <w:r>
+        <w:rPr>
+          <w:b/>
+          <w:bCs/>
+          <w:sz w:val="18"/>
+          <w:szCs w:val="18"/>
+        </w:rPr>
+        <w:t xml:space="preserve">Figure </w:t>
+      </w:r>
+      <w:r>
+        <w:rPr>
+          <w:b/>
+          <w:bCs/>
+          <w:sz w:val="18"/>
+          <w:szCs w:val="18"/>
+        </w:rPr>
+        <w:t>1</w:t>
+      </w:r>
+      <w:r>
+        <w:rPr>
+          <w:b/>
+          <w:bCs/>
+          <w:sz w:val="18"/>
+          <w:szCs w:val="18"/>
+        </w:rPr>
+        <w:t>9</w:t>
+      </w:r>
+      <w:r>
+        <w:rPr>
+          <w:b/>
+          <w:bCs/>
+          <w:sz w:val="18"/>
+          <w:szCs w:val="18"/>
+        </w:rPr>
+        <w:t>:</w:t>
+      </w:r>
+      <w:r>
+        <w:rPr>
+          <w:b/>
+          <w:bCs/>
+          <w:sz w:val="18"/>
+          <w:szCs w:val="18"/>
+        </w:rPr>
+        <w:t xml:space="preserve"> </w:t>
+      </w:r>
+      <w:r>
+        <w:rPr>
+          <w:b/>
+          <w:bCs/>
+          <w:sz w:val="18"/>
+          <w:szCs w:val="18"/>
+        </w:rPr>
+        <w:t>Logistic regression results</w:t>
+      </w:r>
+    </w:p>
+    <w:p>
+      <w:pPr>
+        <w:ind w:firstLine="0"/>
+      </w:pPr>
+      <w:r>
+        <w:t>Taking the imbalance into consideration</w:t>
+      </w:r>
+      <w:r>
+        <w:t>,</w:t>
+      </w:r>
+      <w:r>
+        <w:t xml:space="preserve"> SMOTE was used to create synthetic data points to make-up the red wine data and match the white wine amount. That equated to an oversampling amount of 3,673 datapoints each. The logistic regression performed with that data came out better</w:t>
+      </w:r>
+      <w:r>
+        <w:t xml:space="preserve"> as seen in the figure below</w:t>
+      </w:r>
+      <w:r>
+        <w:t>.</w:t>
+      </w:r>
+    </w:p>
+    <w:p>
+      <w:pPr>
+        <w:ind w:firstLine="0"/>
+        <w:jc w:val="center"/>
+      </w:pPr>
+      <w:r>
+        <w:rPr>
+          <w:noProof/>
         </w:rPr>
         <w:lastRenderedPageBreak/>
-        <w:t>Conclusion</w:t>
-      </w:r>
-    </w:p>
-    <w:p>
+        <w:drawing>
+          <wp:inline distT="0" distB="0" distL="0" distR="0" wp14:anchorId="04B4B173" wp14:editId="56E4BA10">
+            <wp:extent cx="3151280" cy="2789018"/>
+            <wp:effectExtent l="0" t="0" r="0" b="5080"/>
+            <wp:docPr id="1563433049" name="Picture 5" descr="A screenshot of a computer&#10;&#10;Description automatically generated"/>
+            <wp:cNvGraphicFramePr>
+              <a:graphicFrameLocks xmlns:a="http://schemas.openxmlformats.org/drawingml/2006/main" noChangeAspect="1"/>
+            </wp:cNvGraphicFramePr>
+            <a:graphic xmlns:a="http://schemas.openxmlformats.org/drawingml/2006/main">
+              <a:graphicData uri="http://schemas.openxmlformats.org/drawingml/2006/picture">
+                <pic:pic xmlns:pic="http://schemas.openxmlformats.org/drawingml/2006/picture">
+                  <pic:nvPicPr>
+                    <pic:cNvPr id="1563433049" name="Picture 5" descr="A screenshot of a computer&#10;&#10;Description automatically generated"/>
+                    <pic:cNvPicPr/>
+                  </pic:nvPicPr>
+                  <pic:blipFill>
+                    <a:blip r:embed="rId34" cstate="print">
+                      <a:extLst>
+                        <a:ext uri="{28A0092B-C50C-407E-A947-70E740481C1C}">
+                          <a14:useLocalDpi xmlns:a14="http://schemas.microsoft.com/office/drawing/2010/main" val="0"/>
+                        </a:ext>
+                      </a:extLst>
+                    </a:blip>
+                    <a:stretch>
+                      <a:fillRect/>
+                    </a:stretch>
+                  </pic:blipFill>
+                  <pic:spPr>
+                    <a:xfrm>
+                      <a:off x="0" y="0"/>
+                      <a:ext cx="3176444" cy="2811289"/>
+                    </a:xfrm>
+                    <a:prstGeom prst="rect">
+                      <a:avLst/>
+                    </a:prstGeom>
+                  </pic:spPr>
+                </pic:pic>
+              </a:graphicData>
+            </a:graphic>
+          </wp:inline>
+        </w:drawing>
+      </w:r>
+    </w:p>
+    <w:p>
+      <w:pPr>
+        <w:ind w:firstLine="0"/>
+        <w:jc w:val="center"/>
+        <w:rPr>
+          <w:b/>
+          <w:bCs/>
+          <w:sz w:val="18"/>
+          <w:szCs w:val="18"/>
+        </w:rPr>
+      </w:pPr>
+      <w:r>
+        <w:rPr>
+          <w:b/>
+          <w:bCs/>
+          <w:sz w:val="18"/>
+          <w:szCs w:val="18"/>
+        </w:rPr>
+        <w:t xml:space="preserve">Figure </w:t>
+      </w:r>
+      <w:r>
+        <w:rPr>
+          <w:b/>
+          <w:bCs/>
+          <w:sz w:val="18"/>
+          <w:szCs w:val="18"/>
+        </w:rPr>
+        <w:t>20</w:t>
+      </w:r>
+      <w:r>
+        <w:rPr>
+          <w:b/>
+          <w:bCs/>
+          <w:sz w:val="18"/>
+          <w:szCs w:val="18"/>
+        </w:rPr>
+        <w:t>:</w:t>
+      </w:r>
+      <w:r>
+        <w:rPr>
+          <w:b/>
+          <w:bCs/>
+          <w:sz w:val="18"/>
+          <w:szCs w:val="18"/>
+        </w:rPr>
+        <w:t xml:space="preserve"> </w:t>
+      </w:r>
+      <w:r>
+        <w:rPr>
+          <w:b/>
+          <w:bCs/>
+          <w:sz w:val="18"/>
+          <w:szCs w:val="18"/>
+        </w:rPr>
+        <w:t>Model using SMOTE data</w:t>
+      </w:r>
+    </w:p>
+    <w:p>
+      <w:pPr>
+        <w:ind w:firstLine="0"/>
+      </w:pPr>
+      <w:r>
+        <w:t>The Near Miss technique was then used which deleted the white wine datapoints to match the red wine ones. The team was not comfortable with this approach due to the deletion of so many datapoints</w:t>
+      </w:r>
+      <w:r>
+        <w:t>.</w:t>
+      </w:r>
+    </w:p>
+    <w:p>
+      <w:pPr>
+        <w:jc w:val="center"/>
+      </w:pPr>
+      <w:r>
+        <w:rPr>
+          <w:noProof/>
+        </w:rPr>
+        <w:drawing>
+          <wp:inline distT="0" distB="0" distL="0" distR="0" wp14:anchorId="3D054262" wp14:editId="090D9998">
+            <wp:extent cx="3218471" cy="3081273"/>
+            <wp:effectExtent l="0" t="0" r="0" b="5080"/>
+            <wp:docPr id="1849620695" name="Picture 6" descr="A screenshot of a computer program&#10;&#10;Description automatically generated"/>
+            <wp:cNvGraphicFramePr>
+              <a:graphicFrameLocks xmlns:a="http://schemas.openxmlformats.org/drawingml/2006/main" noChangeAspect="1"/>
+            </wp:cNvGraphicFramePr>
+            <a:graphic xmlns:a="http://schemas.openxmlformats.org/drawingml/2006/main">
+              <a:graphicData uri="http://schemas.openxmlformats.org/drawingml/2006/picture">
+                <pic:pic xmlns:pic="http://schemas.openxmlformats.org/drawingml/2006/picture">
+                  <pic:nvPicPr>
+                    <pic:cNvPr id="1849620695" name="Picture 6" descr="A screenshot of a computer program&#10;&#10;Description automatically generated"/>
+                    <pic:cNvPicPr/>
+                  </pic:nvPicPr>
+                  <pic:blipFill>
+                    <a:blip r:embed="rId35" cstate="print">
+                      <a:extLst>
+                        <a:ext uri="{28A0092B-C50C-407E-A947-70E740481C1C}">
+                          <a14:useLocalDpi xmlns:a14="http://schemas.microsoft.com/office/drawing/2010/main" val="0"/>
+                        </a:ext>
+                      </a:extLst>
+                    </a:blip>
+                    <a:stretch>
+                      <a:fillRect/>
+                    </a:stretch>
+                  </pic:blipFill>
+                  <pic:spPr>
+                    <a:xfrm>
+                      <a:off x="0" y="0"/>
+                      <a:ext cx="3285200" cy="3145157"/>
+                    </a:xfrm>
+                    <a:prstGeom prst="rect">
+                      <a:avLst/>
+                    </a:prstGeom>
+                  </pic:spPr>
+                </pic:pic>
+              </a:graphicData>
+            </a:graphic>
+          </wp:inline>
+        </w:drawing>
+      </w:r>
+    </w:p>
+    <w:p>
+      <w:pPr>
+        <w:ind w:firstLine="0"/>
+        <w:jc w:val="center"/>
+        <w:rPr>
+          <w:b/>
+          <w:bCs/>
+          <w:sz w:val="18"/>
+          <w:szCs w:val="18"/>
+        </w:rPr>
+      </w:pPr>
+      <w:r>
+        <w:rPr>
+          <w:b/>
+          <w:bCs/>
+          <w:sz w:val="18"/>
+          <w:szCs w:val="18"/>
+        </w:rPr>
+        <w:t xml:space="preserve">Figure </w:t>
+      </w:r>
+      <w:r>
+        <w:rPr>
+          <w:b/>
+          <w:bCs/>
+          <w:sz w:val="18"/>
+          <w:szCs w:val="18"/>
+        </w:rPr>
+        <w:t>2</w:t>
+      </w:r>
+      <w:r>
+        <w:rPr>
+          <w:b/>
+          <w:bCs/>
+          <w:sz w:val="18"/>
+          <w:szCs w:val="18"/>
+        </w:rPr>
+        <w:t>2</w:t>
+      </w:r>
+      <w:r>
+        <w:rPr>
+          <w:b/>
+          <w:bCs/>
+          <w:sz w:val="18"/>
+          <w:szCs w:val="18"/>
+        </w:rPr>
+        <w:t>:</w:t>
+      </w:r>
+      <w:r>
+        <w:rPr>
+          <w:b/>
+          <w:bCs/>
+          <w:sz w:val="18"/>
+          <w:szCs w:val="18"/>
+        </w:rPr>
+        <w:t xml:space="preserve"> </w:t>
+      </w:r>
+      <w:r>
+        <w:rPr>
+          <w:b/>
+          <w:bCs/>
+          <w:sz w:val="18"/>
+          <w:szCs w:val="18"/>
+        </w:rPr>
+        <w:t xml:space="preserve">Model using </w:t>
+      </w:r>
+      <w:r>
+        <w:rPr>
+          <w:b/>
+          <w:bCs/>
+          <w:sz w:val="18"/>
+          <w:szCs w:val="18"/>
+        </w:rPr>
+        <w:t xml:space="preserve">Near Miss </w:t>
+      </w:r>
+      <w:r>
+        <w:rPr>
+          <w:b/>
+          <w:bCs/>
+          <w:sz w:val="18"/>
+          <w:szCs w:val="18"/>
+        </w:rPr>
+        <w:t>data</w:t>
+      </w:r>
+    </w:p>
+    <w:p>
+      <w:pPr>
+        <w:ind w:firstLine="0"/>
+      </w:pPr>
+      <w:r>
+        <w:t>Finally, looking at the XGBClassifier utilizing the SMOTE sampled dataset, it came out as the best model for predicting wine types.</w:t>
+      </w:r>
+    </w:p>
+    <w:p>
+      <w:pPr>
+        <w:jc w:val="center"/>
+      </w:pPr>
+      <w:r>
+        <w:rPr>
+          <w:noProof/>
+        </w:rPr>
+        <w:lastRenderedPageBreak/>
+        <w:drawing>
+          <wp:inline distT="0" distB="0" distL="0" distR="0" wp14:anchorId="66008F48" wp14:editId="6D4EF4AE">
+            <wp:extent cx="3544245" cy="4579876"/>
+            <wp:effectExtent l="0" t="0" r="0" b="5080"/>
+            <wp:docPr id="92649901" name="Picture 7" descr="A graph with a line&#10;&#10;Description automatically generated"/>
+            <wp:cNvGraphicFramePr>
+              <a:graphicFrameLocks xmlns:a="http://schemas.openxmlformats.org/drawingml/2006/main" noChangeAspect="1"/>
+            </wp:cNvGraphicFramePr>
+            <a:graphic xmlns:a="http://schemas.openxmlformats.org/drawingml/2006/main">
+              <a:graphicData uri="http://schemas.openxmlformats.org/drawingml/2006/picture">
+                <pic:pic xmlns:pic="http://schemas.openxmlformats.org/drawingml/2006/picture">
+                  <pic:nvPicPr>
+                    <pic:cNvPr id="92649901" name="Picture 7" descr="A graph with a line&#10;&#10;Description automatically generated"/>
+                    <pic:cNvPicPr/>
+                  </pic:nvPicPr>
+                  <pic:blipFill>
+                    <a:blip r:embed="rId36" cstate="print">
+                      <a:extLst>
+                        <a:ext uri="{28A0092B-C50C-407E-A947-70E740481C1C}">
+                          <a14:useLocalDpi xmlns:a14="http://schemas.microsoft.com/office/drawing/2010/main" val="0"/>
+                        </a:ext>
+                      </a:extLst>
+                    </a:blip>
+                    <a:stretch>
+                      <a:fillRect/>
+                    </a:stretch>
+                  </pic:blipFill>
+                  <pic:spPr>
+                    <a:xfrm>
+                      <a:off x="0" y="0"/>
+                      <a:ext cx="3571627" cy="4615260"/>
+                    </a:xfrm>
+                    <a:prstGeom prst="rect">
+                      <a:avLst/>
+                    </a:prstGeom>
+                  </pic:spPr>
+                </pic:pic>
+              </a:graphicData>
+            </a:graphic>
+          </wp:inline>
+        </w:drawing>
+      </w:r>
+    </w:p>
+    <w:p>
+      <w:pPr>
+        <w:ind w:firstLine="0"/>
+        <w:jc w:val="center"/>
+        <w:rPr>
+          <w:b/>
+          <w:bCs/>
+          <w:sz w:val="18"/>
+          <w:szCs w:val="18"/>
+        </w:rPr>
+      </w:pPr>
+      <w:r>
+        <w:rPr>
+          <w:b/>
+          <w:bCs/>
+          <w:sz w:val="18"/>
+          <w:szCs w:val="18"/>
+        </w:rPr>
+        <w:t xml:space="preserve">Figure </w:t>
+      </w:r>
+      <w:r>
+        <w:rPr>
+          <w:b/>
+          <w:bCs/>
+          <w:sz w:val="18"/>
+          <w:szCs w:val="18"/>
+        </w:rPr>
+        <w:t>2</w:t>
+      </w:r>
+      <w:r>
+        <w:rPr>
+          <w:b/>
+          <w:bCs/>
+          <w:sz w:val="18"/>
+          <w:szCs w:val="18"/>
+        </w:rPr>
+        <w:t>3</w:t>
+      </w:r>
+      <w:r>
+        <w:rPr>
+          <w:b/>
+          <w:bCs/>
+          <w:sz w:val="18"/>
+          <w:szCs w:val="18"/>
+        </w:rPr>
+        <w:t>:</w:t>
+      </w:r>
+      <w:r>
+        <w:rPr>
+          <w:b/>
+          <w:bCs/>
+          <w:sz w:val="18"/>
+          <w:szCs w:val="18"/>
+        </w:rPr>
+        <w:t xml:space="preserve"> </w:t>
+      </w:r>
+      <w:r>
+        <w:rPr>
+          <w:b/>
+          <w:bCs/>
+          <w:sz w:val="18"/>
+          <w:szCs w:val="18"/>
+        </w:rPr>
+        <w:t>XGBClassifier m</w:t>
+      </w:r>
+      <w:r>
+        <w:rPr>
+          <w:b/>
+          <w:bCs/>
+          <w:sz w:val="18"/>
+          <w:szCs w:val="18"/>
+        </w:rPr>
+        <w:t xml:space="preserve">odel using </w:t>
+      </w:r>
+      <w:r>
+        <w:rPr>
+          <w:b/>
+          <w:bCs/>
+          <w:sz w:val="18"/>
+          <w:szCs w:val="18"/>
+        </w:rPr>
+        <w:t>SMOTE</w:t>
+      </w:r>
+      <w:r>
+        <w:rPr>
+          <w:b/>
+          <w:bCs/>
+          <w:sz w:val="18"/>
+          <w:szCs w:val="18"/>
+        </w:rPr>
+        <w:t xml:space="preserve"> data</w:t>
+      </w:r>
+    </w:p>
+    <w:p>
+      <w:r>
+        <w:t xml:space="preserve">In conclusion, team 2 found the best predictive module and created a dashboard interface to guide the user on understanding what aspects effect wine. </w:t>
+      </w:r>
       <w:r>
         <w:t>Naturally</w:t>
       </w:r>
@@ -2522,8 +3358,19 @@
         <w:t xml:space="preserve"> </w:t>
       </w:r>
       <w:r>
-        <w:t>This study educates the average drinker on the various features of wine and how they can be used to predict wine type, price, and point ratings. Not every wine has to be super expensive to be a great drink and a multitude of aspects come together to create a perfect bottle of vino.</w:t>
-      </w:r>
+        <w:t>This study educate</w:t>
+      </w:r>
+      <w:r>
+        <w:t>d</w:t>
+      </w:r>
+      <w:r>
+        <w:t xml:space="preserve"> the average drinker on the various features of wine and how they can be used to predict wine type, price, and point ratings. Not every wine has to be super expensive to be a great drink and a multitude of aspects come together to create a perfect bottle of vino.</w:t>
+      </w:r>
+      <w:r>
+        <w:t xml:space="preserve"> </w:t>
+      </w:r>
+    </w:p>
+    <w:p>
       <w:r>
         <w:br w:type="page"/>
       </w:r>
@@ -2532,24 +3379,9 @@
       <w:pPr>
         <w:pStyle w:val="SectionTitle"/>
       </w:pPr>
-      <w:sdt>
-        <w:sdtPr>
-          <w:id w:val="682713825"/>
-          <w:placeholder>
-            <w:docPart w:val="81E8773622C9450C8DBF7DB7210D3676"/>
-          </w:placeholder>
-          <w:temporary/>
-          <w:showingPlcHdr/>
-          <w15:appearance w15:val="hidden"/>
-        </w:sdtPr>
-        <w:sdtContent>
-          <w:r>
-            <w:t>References</w:t>
-          </w:r>
-        </w:sdtContent>
-      </w:sdt>
-      <w:r>
-        <w:t xml:space="preserve"> </w:t>
+      <w:r>
+        <w:lastRenderedPageBreak/>
+        <w:t>Works Cited</w:t>
       </w:r>
     </w:p>
     <w:p>
@@ -2557,22 +3389,33 @@
         <w:pStyle w:val="References"/>
       </w:pPr>
       <w:r>
-        <w:t>Ambient (outdoor) air pollution (December 2022). World Health Organization.</w:t>
+        <w:t>Bootswatch</w:t>
+      </w:r>
+      <w:r>
+        <w:t>:</w:t>
       </w:r>
     </w:p>
     <w:p>
       <w:pPr>
         <w:pStyle w:val="References"/>
-        <w:ind w:firstLine="0"/>
-        <w:rPr>
-          <w:u w:val="single"/>
-        </w:rPr>
-      </w:pPr>
-      <w:r>
-        <w:rPr>
-          <w:u w:val="single"/>
-        </w:rPr>
-        <w:t>https://www.who.int/news-room/fact-sheets/detail/ambient-(outdoor)-air-quality-and-health</w:t>
+      </w:pPr>
+      <w:r>
+        <w:fldChar w:fldCharType="begin"/>
+      </w:r>
+      <w:r>
+        <w:instrText>HYPERLINK "https://bootswatch.com/flatly/" \t "_blank"</w:instrText>
+      </w:r>
+      <w:r>
+        <w:fldChar w:fldCharType="separate"/>
+      </w:r>
+      <w:r>
+        <w:rPr>
+          <w:rStyle w:val="Hyperlink"/>
+        </w:rPr>
+        <w:t>https://bootswatch.com/flatly/</w:t>
+      </w:r>
+      <w:r>
+        <w:fldChar w:fldCharType="end"/>
       </w:r>
     </w:p>
     <w:p>
@@ -2580,37 +3423,19 @@
         <w:pStyle w:val="References"/>
       </w:pPr>
       <w:r>
-        <w:t>Air Quality Index, Ozone Alerts &amp; PM Alerts, and Health Advisories. Oklahoma Environmental Quality.</w:t>
+        <w:t>Prediction of quality of Wine</w:t>
       </w:r>
     </w:p>
     <w:p>
       <w:pPr>
         <w:pStyle w:val="References"/>
-        <w:ind w:firstLine="0"/>
-        <w:rPr>
-          <w:u w:val="single"/>
-        </w:rPr>
-      </w:pPr>
-      <w:r>
-        <w:rPr>
-          <w:u w:val="single"/>
-        </w:rPr>
-        <w:t>https://www.deq.ok.gov/air-quality-division/ambient-monitoring/aqi-alerts-advisories/</w:t>
-      </w:r>
-    </w:p>
-    <w:p>
-      <w:pPr>
-        <w:pStyle w:val="References"/>
-      </w:pPr>
-      <w:r>
-        <w:t xml:space="preserve">Earth Day 2020: A Guide for All Ages (2020). </w:t>
-      </w:r>
-      <w:hyperlink r:id="rId31" w:history="1">
+      </w:pPr>
+      <w:hyperlink r:id="rId37" w:tgtFrame="_blank" w:history="1">
         <w:r>
           <w:rPr>
             <w:rStyle w:val="Hyperlink"/>
           </w:rPr>
-          <w:t>https://digitalprojects.davidson.edu/earthday2020/air-pollution/</w:t>
+          <w:t>https://www.kaggle.com/code/vishalyo990/prediction-of-quality-of-wine</w:t>
         </w:r>
       </w:hyperlink>
     </w:p>
@@ -2619,34 +3444,56 @@
         <w:pStyle w:val="References"/>
       </w:pPr>
       <w:r>
-        <w:t>Ramachandran, A. World Air Quality Index by City and Coordinates</w:t>
-      </w:r>
-      <w:sdt>
-        <w:sdtPr>
-          <w:id w:val="942426849"/>
-          <w:placeholder>
-            <w:docPart w:val="03D81824D91C4B3E913BBA41E663E7FF"/>
-          </w:placeholder>
-          <w15:appearance w15:val="hidden"/>
-        </w:sdtPr>
-        <w:sdtContent>
-          <w:r>
-            <w:t xml:space="preserve"> (CC BY-NC-SA 4.0).Kaggle</w:t>
-          </w:r>
-          <w:r>
-            <w:t>.</w:t>
-          </w:r>
-        </w:sdtContent>
-      </w:sdt>
-      <w:r>
-        <w:t xml:space="preserve"> </w:t>
-      </w:r>
-      <w:hyperlink r:id="rId32" w:history="1">
+        <w:t>Red Wine Quality</w:t>
+      </w:r>
+      <w:r>
+        <w:t>:</w:t>
+      </w:r>
+    </w:p>
+    <w:p>
+      <w:pPr>
+        <w:pStyle w:val="References"/>
+      </w:pPr>
+      <w:r>
+        <w:fldChar w:fldCharType="begin"/>
+      </w:r>
+      <w:r>
+        <w:instrText>HYPERLINK "https://www.kaggle.com/datasets/uciml/red-wine-quality-cortez-et-al-2009?resource=download" \t "_blank"</w:instrText>
+      </w:r>
+      <w:r>
+        <w:fldChar w:fldCharType="separate"/>
+      </w:r>
+      <w:r>
+        <w:rPr>
+          <w:rStyle w:val="Hyperlink"/>
+        </w:rPr>
+        <w:t>https://www.kaggle.com/datasets/uciml/red-wine-quality-cortez-et-al-2009?resource=download</w:t>
+      </w:r>
+      <w:r>
+        <w:fldChar w:fldCharType="end"/>
+      </w:r>
+    </w:p>
+    <w:p>
+      <w:pPr>
+        <w:pStyle w:val="References"/>
+      </w:pPr>
+      <w:r>
+        <w:t>White Wine Quality</w:t>
+      </w:r>
+      <w:r>
+        <w:t>:</w:t>
+      </w:r>
+    </w:p>
+    <w:p>
+      <w:pPr>
+        <w:pStyle w:val="References"/>
+      </w:pPr>
+      <w:hyperlink r:id="rId38" w:tgtFrame="_blank" w:history="1">
         <w:r>
           <w:rPr>
             <w:rStyle w:val="Hyperlink"/>
           </w:rPr>
-          <w:t>https://www.kaggle.com/datasets/adityaramachandran27/world-air-quality-index-by-city-and-coordinates/data</w:t>
+          <w:t>https://www.kaggle.com/datasets/piyushagni5/white-wine-quality</w:t>
         </w:r>
       </w:hyperlink>
     </w:p>
@@ -2655,94 +3502,146 @@
         <w:pStyle w:val="References"/>
       </w:pPr>
       <w:r>
-        <w:t>World Economic Forum (Sep 2020). Can We Put a Price on Clean Air? Yes – And Here It Is.</w:t>
+        <w:t>Wine Reviews</w:t>
+      </w:r>
+      <w:r>
+        <w:t>:</w:t>
       </w:r>
     </w:p>
     <w:p>
       <w:pPr>
         <w:pStyle w:val="References"/>
-        <w:ind w:firstLine="0"/>
-      </w:pPr>
-      <w:hyperlink r:id="rId33" w:history="1">
+      </w:pPr>
+      <w:hyperlink r:id="rId39" w:tgtFrame="_blank" w:history="1">
         <w:r>
           <w:rPr>
             <w:rStyle w:val="Hyperlink"/>
           </w:rPr>
-          <w:t>https://www.weforum.org/agenda/2020/09/we-can-put-a-price-on-clean-air/</w:t>
+          <w:t>https://www.kaggle.com/datasets/zynicide/wine-reviews</w:t>
         </w:r>
       </w:hyperlink>
     </w:p>
     <w:p>
       <w:pPr>
         <w:pStyle w:val="References"/>
-        <w:ind w:left="0" w:firstLine="0"/>
-      </w:pPr>
+      </w:pPr>
+      <w:r>
+        <w:t>W3</w:t>
+      </w:r>
+      <w:r>
+        <w:t>:</w:t>
+      </w:r>
+    </w:p>
+    <w:p>
+      <w:pPr>
+        <w:pStyle w:val="References"/>
+      </w:pPr>
+      <w:hyperlink r:id="rId40" w:tgtFrame="_blank" w:history="1">
+        <w:r>
+          <w:rPr>
+            <w:rStyle w:val="Hyperlink"/>
+          </w:rPr>
+          <w:t>https://www.w3schools.com/html/default.asp</w:t>
+        </w:r>
+      </w:hyperlink>
+    </w:p>
+    <w:p>
+      <w:pPr>
+        <w:pStyle w:val="References"/>
+      </w:pPr>
+      <w:r>
+        <w:t>Other Resources</w:t>
+      </w:r>
+      <w:r>
+        <w:t>:</w:t>
+      </w:r>
+    </w:p>
+    <w:p>
+      <w:pPr>
+        <w:pStyle w:val="References"/>
+      </w:pPr>
+      <w:r>
+        <w:t>SMU Data Analytics Boot Camp Lessons</w:t>
+      </w:r>
     </w:p>
     <w:p>
       <w:pPr>
         <w:pStyle w:val="References"/>
         <w:ind w:left="0" w:firstLine="0"/>
       </w:pPr>
-    </w:p>
-    <w:p>
-      <w:pPr>
-        <w:pStyle w:val="References"/>
-        <w:ind w:left="0" w:firstLine="0"/>
-      </w:pPr>
-    </w:p>
-    <w:p>
-      <w:pPr>
-        <w:pStyle w:val="References"/>
-        <w:ind w:left="0" w:firstLine="0"/>
-      </w:pPr>
-    </w:p>
-    <w:p>
-      <w:pPr>
-        <w:pStyle w:val="References"/>
-        <w:ind w:left="0" w:firstLine="0"/>
-      </w:pPr>
-    </w:p>
-    <w:p>
-      <w:pPr>
-        <w:pStyle w:val="References"/>
-        <w:ind w:left="0" w:firstLine="0"/>
-      </w:pPr>
-    </w:p>
-    <w:p>
-      <w:pPr>
-        <w:pStyle w:val="References"/>
-        <w:ind w:left="0" w:firstLine="0"/>
-      </w:pPr>
-    </w:p>
-    <w:p>
-      <w:pPr>
-        <w:pStyle w:val="References"/>
-        <w:ind w:left="0" w:firstLine="0"/>
-      </w:pPr>
-    </w:p>
-    <w:p>
-      <w:pPr>
-        <w:pStyle w:val="References"/>
-        <w:ind w:left="0" w:firstLine="0"/>
-      </w:pPr>
-    </w:p>
-    <w:p>
-      <w:pPr>
-        <w:pStyle w:val="References"/>
-        <w:ind w:left="0" w:firstLine="0"/>
-      </w:pPr>
-    </w:p>
-    <w:p>
-      <w:pPr>
-        <w:pStyle w:val="References"/>
-        <w:ind w:left="0" w:firstLine="0"/>
-      </w:pPr>
-    </w:p>
-    <w:p>
-      <w:pPr>
-        <w:pStyle w:val="References"/>
-        <w:ind w:left="0" w:firstLine="0"/>
-      </w:pPr>
+      <w:r>
+        <w:fldChar w:fldCharType="begin"/>
+      </w:r>
+      <w:r>
+        <w:instrText>HYPERLINK "https://agrovin.com/en/techniques-for-correcting-wine-acidity/" \l ":~:text=Fixed%20acidity%20is%20the%20set,of%20tartaric%20acid%20per%20litre.          " \t "_blank"</w:instrText>
+      </w:r>
+      <w:r>
+        <w:fldChar w:fldCharType="separate"/>
+      </w:r>
+      <w:r>
+        <w:rPr>
+          <w:rStyle w:val="Hyperlink"/>
+        </w:rPr>
+        <w:t>hhttps://agrovin.com/en/techniques-for-correcting-wine-acidity/#:~:text=Fixed%20acidity%20is%20the%20set,of%20tartaric%20acid%20per%20litre. /</w:t>
+      </w:r>
+      <w:r>
+        <w:fldChar w:fldCharType="end"/>
+      </w:r>
+      <w:r>
+        <w:t> </w:t>
+      </w:r>
+      <w:hyperlink r:id="rId41" w:tgtFrame="_blank" w:history="1">
+        <w:r>
+          <w:rPr>
+            <w:rStyle w:val="Hyperlink"/>
+          </w:rPr>
+          <w:t>https://www.wineenthusiast.com/basics/drinks-terms-defined/volatile-acidity-wine/</w:t>
+        </w:r>
+      </w:hyperlink>
+      <w:r>
+        <w:t> </w:t>
+      </w:r>
+      <w:hyperlink r:id="rId42" w:tgtFrame="_blank" w:history="1">
+        <w:r>
+          <w:rPr>
+            <w:rStyle w:val="Hyperlink"/>
+          </w:rPr>
+          <w:t>https://wineserver.ucdavis.edu/industry-info/enology/methods-and-techniques/common-chemical-reagents/citric-acid</w:t>
+        </w:r>
+      </w:hyperlink>
+      <w:r>
+        <w:t> </w:t>
+      </w:r>
+      <w:hyperlink r:id="rId43" w:tgtFrame="_blank" w:history="1">
+        <w:r>
+          <w:rPr>
+            <w:rStyle w:val="Hyperlink"/>
+          </w:rPr>
+          <w:t>https://winefolly.com/deep-dive/what-is-residual-sugar-in-wine/</w:t>
+        </w:r>
+      </w:hyperlink>
+      <w:r>
+        <w:t> </w:t>
+      </w:r>
+      <w:hyperlink r:id="rId44" w:tgtFrame="_blank" w:history="1">
+        <w:r>
+          <w:rPr>
+            <w:rStyle w:val="Hyperlink"/>
+          </w:rPr>
+          <w:t>https://wineamerica.org/the-magic-of-wine/wine-facts/</w:t>
+        </w:r>
+      </w:hyperlink>
+      <w:r>
+        <w:t> </w:t>
+      </w:r>
+      <w:hyperlink r:id="rId45" w:anchor=":~:text=The%20sulphur%20dioxide%20ions%20that,to%20health%20if%20drank%20excessively.          " w:tgtFrame="_blank" w:history="1">
+        <w:r>
+          <w:rPr>
+            <w:rStyle w:val="Hyperlink"/>
+          </w:rPr>
+          <w:t>https://www.randoxfood.com/why-is-testing-for-free-sulphite-so2-important-in-winemaking/#:~:text=The%20sulphur%20dioxide%20ions%20that,to%20health%20if%20drank%20excessively.</w:t>
+        </w:r>
+      </w:hyperlink>
     </w:p>
     <w:p>
       <w:pPr>
@@ -2888,23 +3787,83 @@
           <w:b/>
           <w:bCs/>
         </w:rPr>
-        <w:t xml:space="preserve">It can be added to finished wines to increase acidity and give a “fresh” </w:t>
-      </w:r>
-      <w:proofErr w:type="spellStart"/>
-      <w:r>
-        <w:rPr>
-          <w:b/>
-          <w:bCs/>
-        </w:rPr>
-        <w:t>flavortive</w:t>
-      </w:r>
-      <w:proofErr w:type="spellEnd"/>
-      <w:r>
-        <w:rPr>
-          <w:b/>
-          <w:bCs/>
-        </w:rPr>
-        <w:t xml:space="preserve"> or additive to food or drink to add a sour </w:t>
+        <w:t xml:space="preserve">It can be added to finished wines to increase acidity and give a “fresh” flavortive or additive to food or drink to add a sour </w:t>
+      </w:r>
+      <w:r>
+        <w:rPr>
+          <w:b/>
+          <w:bCs/>
+        </w:rPr>
+        <w:t>taste.</w:t>
+      </w:r>
+    </w:p>
+    <w:p>
+      <w:pPr>
+        <w:ind w:firstLine="0"/>
+        <w:rPr>
+          <w:b/>
+          <w:bCs/>
+        </w:rPr>
+      </w:pPr>
+      <w:r>
+        <w:rPr>
+          <w:b/>
+          <w:bCs/>
+          <w:u w:val="single"/>
+        </w:rPr>
+        <w:t>Residual Sugar</w:t>
+      </w:r>
+      <w:r>
+        <w:rPr>
+          <w:b/>
+          <w:bCs/>
+        </w:rPr>
+        <w:t xml:space="preserve">: </w:t>
+      </w:r>
+      <w:r>
+        <w:rPr>
+          <w:b/>
+          <w:bCs/>
+        </w:rPr>
+        <w:t>It is the natural grape sugars leftover in a wine after the alcoholic fermentation finishes</w:t>
+      </w:r>
+      <w:r>
+        <w:rPr>
+          <w:b/>
+          <w:bCs/>
+        </w:rPr>
+        <w:t>.</w:t>
+      </w:r>
+    </w:p>
+    <w:p>
+      <w:pPr>
+        <w:ind w:firstLine="0"/>
+        <w:rPr>
+          <w:b/>
+          <w:bCs/>
+        </w:rPr>
+      </w:pPr>
+      <w:r>
+        <w:rPr>
+          <w:b/>
+          <w:bCs/>
+          <w:u w:val="single"/>
+        </w:rPr>
+        <w:t>Chlorides</w:t>
+      </w:r>
+      <w:r>
+        <w:rPr>
+          <w:b/>
+          <w:bCs/>
+        </w:rPr>
+        <w:t xml:space="preserve">: </w:t>
+      </w:r>
+      <w:r>
+        <w:rPr>
+          <w:b/>
+          <w:bCs/>
+        </w:rPr>
+        <w:t xml:space="preserve">Depend on the geographic, </w:t>
       </w:r>
       <w:proofErr w:type="gramStart"/>
       <w:r>
@@ -2912,7 +3871,81 @@
           <w:b/>
           <w:bCs/>
         </w:rPr>
-        <w:t xml:space="preserve">taste </w:t>
+        <w:t>geologic</w:t>
+      </w:r>
+      <w:proofErr w:type="gramEnd"/>
+      <w:r>
+        <w:rPr>
+          <w:b/>
+          <w:bCs/>
+        </w:rPr>
+        <w:t xml:space="preserve"> and climatic conditions of vine culture</w:t>
+      </w:r>
+      <w:r>
+        <w:rPr>
+          <w:b/>
+          <w:bCs/>
+        </w:rPr>
+        <w:t xml:space="preserve">. </w:t>
+      </w:r>
+      <w:r>
+        <w:rPr>
+          <w:b/>
+          <w:bCs/>
+        </w:rPr>
+        <w:t xml:space="preserve">The content is increased in wines coming from vineyards which are near the </w:t>
+      </w:r>
+      <w:r>
+        <w:rPr>
+          <w:b/>
+          <w:bCs/>
+        </w:rPr>
+        <w:t>seacoast.</w:t>
+      </w:r>
+    </w:p>
+    <w:p>
+      <w:pPr>
+        <w:ind w:firstLine="0"/>
+        <w:rPr>
+          <w:b/>
+          <w:bCs/>
+        </w:rPr>
+      </w:pPr>
+      <w:r>
+        <w:rPr>
+          <w:b/>
+          <w:bCs/>
+          <w:u w:val="single"/>
+        </w:rPr>
+        <w:t>Free Sulfur Dioxide</w:t>
+      </w:r>
+      <w:r>
+        <w:rPr>
+          <w:b/>
+          <w:bCs/>
+        </w:rPr>
+        <w:t xml:space="preserve">: </w:t>
+      </w:r>
+      <w:r>
+        <w:rPr>
+          <w:b/>
+          <w:bCs/>
+        </w:rPr>
+        <w:t>Sulfur Dioxide Ions that are not chemically bonded to other chemicals</w:t>
+      </w:r>
+      <w:r>
+        <w:rPr>
+          <w:b/>
+          <w:bCs/>
+        </w:rPr>
+        <w:t xml:space="preserve">. </w:t>
+      </w:r>
+      <w:r>
+        <w:rPr>
+          <w:b/>
+          <w:bCs/>
+        </w:rPr>
+        <w:t>Too much sulfur in wine can cause danger to health if drank excessively</w:t>
       </w:r>
       <w:r>
         <w:rPr>
@@ -2921,15 +3954,88 @@
         </w:rPr>
         <w:t>.</w:t>
       </w:r>
+    </w:p>
+    <w:p>
+      <w:pPr>
+        <w:ind w:firstLine="0"/>
+        <w:rPr>
+          <w:b/>
+          <w:bCs/>
+        </w:rPr>
+      </w:pPr>
+      <w:r>
+        <w:rPr>
+          <w:b/>
+          <w:bCs/>
+          <w:u w:val="single"/>
+        </w:rPr>
+        <w:t>Density</w:t>
+      </w:r>
+      <w:r>
+        <w:rPr>
+          <w:b/>
+          <w:bCs/>
+        </w:rPr>
+        <w:t xml:space="preserve">: </w:t>
+      </w:r>
+      <w:r>
+        <w:rPr>
+          <w:b/>
+          <w:bCs/>
+        </w:rPr>
+        <w:t>Mass/Volume – How “heavy” the wine is</w:t>
+      </w:r>
+    </w:p>
+    <w:p>
+      <w:pPr>
+        <w:ind w:firstLine="0"/>
+        <w:rPr>
+          <w:b/>
+          <w:bCs/>
+        </w:rPr>
+      </w:pPr>
+      <w:r>
+        <w:rPr>
+          <w:b/>
+          <w:bCs/>
+          <w:u w:val="single"/>
+        </w:rPr>
+        <w:t>pH</w:t>
+      </w:r>
+      <w:r>
+        <w:rPr>
+          <w:b/>
+          <w:bCs/>
+        </w:rPr>
+        <w:t xml:space="preserve">: </w:t>
+      </w:r>
+      <w:r>
+        <w:rPr>
+          <w:b/>
+          <w:bCs/>
+        </w:rPr>
+        <w:t xml:space="preserve">Influences the taste of the final product, but also its color, </w:t>
+      </w:r>
+      <w:proofErr w:type="gramStart"/>
+      <w:r>
+        <w:rPr>
+          <w:b/>
+          <w:bCs/>
+        </w:rPr>
+        <w:t>oxidation</w:t>
+      </w:r>
       <w:proofErr w:type="gramEnd"/>
+      <w:r>
+        <w:rPr>
+          <w:b/>
+          <w:bCs/>
+        </w:rPr>
+        <w:t xml:space="preserve"> and chemical stability.</w:t>
+      </w:r>
     </w:p>
     <w:p>
       <w:pPr>
         <w:ind w:firstLine="0"/>
-        <w:rPr>
-          <w:b/>
-          <w:bCs/>
-        </w:rPr>
       </w:pPr>
       <w:r>
         <w:rPr>
@@ -2937,7 +4043,7 @@
           <w:bCs/>
           <w:u w:val="single"/>
         </w:rPr>
-        <w:t>Residual Sugar</w:t>
+        <w:t>Alcohol</w:t>
       </w:r>
       <w:r>
         <w:rPr>
@@ -2951,244 +4057,7 @@
           <w:b/>
           <w:bCs/>
         </w:rPr>
-        <w:t>It is the natural grape sugars leftover in a wine after the alcoholic fermentation finishes</w:t>
-      </w:r>
-      <w:r>
-        <w:rPr>
-          <w:b/>
-          <w:bCs/>
-        </w:rPr>
-        <w:t>.</w:t>
-      </w:r>
-    </w:p>
-    <w:p>
-      <w:pPr>
-        <w:ind w:firstLine="0"/>
-        <w:rPr>
-          <w:b/>
-          <w:bCs/>
-        </w:rPr>
-      </w:pPr>
-      <w:r>
-        <w:rPr>
-          <w:b/>
-          <w:bCs/>
-          <w:u w:val="single"/>
-        </w:rPr>
-        <w:t>Chlorides</w:t>
-      </w:r>
-      <w:r>
-        <w:rPr>
-          <w:b/>
-          <w:bCs/>
-        </w:rPr>
-        <w:t xml:space="preserve">: </w:t>
-      </w:r>
-      <w:r>
-        <w:rPr>
-          <w:b/>
-          <w:bCs/>
-        </w:rPr>
-        <w:t xml:space="preserve">Depend on the geographic, </w:t>
-      </w:r>
-      <w:proofErr w:type="gramStart"/>
-      <w:r>
-        <w:rPr>
-          <w:b/>
-          <w:bCs/>
-        </w:rPr>
-        <w:t>geologic</w:t>
-      </w:r>
-      <w:proofErr w:type="gramEnd"/>
-      <w:r>
-        <w:rPr>
-          <w:b/>
-          <w:bCs/>
-        </w:rPr>
-        <w:t xml:space="preserve"> and climatic conditions of vine culture</w:t>
-      </w:r>
-      <w:r>
-        <w:rPr>
-          <w:b/>
-          <w:bCs/>
-        </w:rPr>
-        <w:t xml:space="preserve">. </w:t>
-      </w:r>
-      <w:r>
-        <w:rPr>
-          <w:b/>
-          <w:bCs/>
-        </w:rPr>
-        <w:t xml:space="preserve">The content is increased in wines coming from vineyards which are near the sea </w:t>
-      </w:r>
-      <w:proofErr w:type="gramStart"/>
-      <w:r>
-        <w:rPr>
-          <w:b/>
-          <w:bCs/>
-        </w:rPr>
-        <w:t>coast</w:t>
-      </w:r>
-      <w:proofErr w:type="gramEnd"/>
-    </w:p>
-    <w:p>
-      <w:pPr>
-        <w:ind w:firstLine="0"/>
-        <w:rPr>
-          <w:b/>
-          <w:bCs/>
-        </w:rPr>
-      </w:pPr>
-      <w:r>
-        <w:rPr>
-          <w:b/>
-          <w:bCs/>
-          <w:u w:val="single"/>
-        </w:rPr>
-        <w:t>Free Sulfur Dioxide</w:t>
-      </w:r>
-      <w:r>
-        <w:rPr>
-          <w:b/>
-          <w:bCs/>
-        </w:rPr>
-        <w:t xml:space="preserve">: </w:t>
-      </w:r>
-      <w:r>
-        <w:rPr>
-          <w:b/>
-          <w:bCs/>
-        </w:rPr>
-        <w:t>Sulfur Dioxide Ions that are not chemically bonded to other chemicals</w:t>
-      </w:r>
-      <w:r>
-        <w:rPr>
-          <w:b/>
-          <w:bCs/>
-        </w:rPr>
-        <w:t xml:space="preserve">. </w:t>
-      </w:r>
-      <w:r>
-        <w:rPr>
-          <w:b/>
-          <w:bCs/>
-        </w:rPr>
-        <w:t>Too much sulfur in wine can cause danger to health if drank excessively</w:t>
-      </w:r>
-      <w:r>
-        <w:rPr>
-          <w:b/>
-          <w:bCs/>
-        </w:rPr>
-        <w:t>.</w:t>
-      </w:r>
-    </w:p>
-    <w:p>
-      <w:pPr>
-        <w:ind w:firstLine="0"/>
-        <w:rPr>
-          <w:b/>
-          <w:bCs/>
-        </w:rPr>
-      </w:pPr>
-      <w:r>
-        <w:rPr>
-          <w:b/>
-          <w:bCs/>
-          <w:u w:val="single"/>
-        </w:rPr>
-        <w:t>Density</w:t>
-      </w:r>
-      <w:r>
-        <w:rPr>
-          <w:b/>
-          <w:bCs/>
-        </w:rPr>
-        <w:t xml:space="preserve">: </w:t>
-      </w:r>
-      <w:r>
-        <w:rPr>
-          <w:b/>
-          <w:bCs/>
-        </w:rPr>
-        <w:t>Mass/Volume – How “heavy” the wine is</w:t>
-      </w:r>
-    </w:p>
-    <w:p>
-      <w:pPr>
-        <w:ind w:firstLine="0"/>
-        <w:rPr>
-          <w:b/>
-          <w:bCs/>
-        </w:rPr>
-      </w:pPr>
-      <w:r>
-        <w:rPr>
-          <w:b/>
-          <w:bCs/>
-          <w:u w:val="single"/>
-        </w:rPr>
-        <w:t>p</w:t>
-      </w:r>
-      <w:r>
-        <w:rPr>
-          <w:b/>
-          <w:bCs/>
-          <w:u w:val="single"/>
-        </w:rPr>
-        <w:t>H</w:t>
-      </w:r>
-      <w:r>
-        <w:rPr>
-          <w:b/>
-          <w:bCs/>
-        </w:rPr>
-        <w:t xml:space="preserve">: </w:t>
-      </w:r>
-      <w:r>
-        <w:rPr>
-          <w:b/>
-          <w:bCs/>
-        </w:rPr>
-        <w:t xml:space="preserve">Influences the taste of the final product, but also its color, </w:t>
-      </w:r>
-      <w:proofErr w:type="gramStart"/>
-      <w:r>
-        <w:rPr>
-          <w:b/>
-          <w:bCs/>
-        </w:rPr>
-        <w:t>oxidation</w:t>
-      </w:r>
-      <w:proofErr w:type="gramEnd"/>
-      <w:r>
-        <w:rPr>
-          <w:b/>
-          <w:bCs/>
-        </w:rPr>
-        <w:t xml:space="preserve"> and chemical stability.</w:t>
-      </w:r>
-    </w:p>
-    <w:p>
-      <w:pPr>
-        <w:ind w:firstLine="0"/>
-        <w:rPr>
-          <w:u w:val="single"/>
-        </w:rPr>
-      </w:pPr>
-      <w:r>
-        <w:rPr>
-          <w:b/>
-          <w:bCs/>
-          <w:u w:val="single"/>
-        </w:rPr>
-        <w:t>Alcohol</w:t>
-      </w:r>
-      <w:r>
-        <w:rPr>
-          <w:u w:val="single"/>
-        </w:rPr>
-        <w:br w:type="page"/>
+        <w:t>Chemical found in beverages such as wine, liquor, and beer.</w:t>
       </w:r>
     </w:p>
     <w:p>
@@ -3230,10 +4099,6 @@
     <w:p>
       <w:pPr>
         <w:ind w:firstLine="0"/>
-        <w:rPr>
-          <w:i/>
-          <w:iCs/>
-        </w:rPr>
       </w:pPr>
     </w:p>
     <w:p>
@@ -3251,21 +4116,11 @@
         <w:ind w:firstLine="0"/>
       </w:pPr>
     </w:p>
-    <w:p>
-      <w:pPr>
-        <w:ind w:firstLine="0"/>
-      </w:pPr>
-    </w:p>
-    <w:p>
-      <w:pPr>
-        <w:ind w:firstLine="0"/>
-      </w:pPr>
-    </w:p>
     <w:sectPr>
-      <w:headerReference w:type="default" r:id="rId34"/>
-      <w:footerReference w:type="default" r:id="rId35"/>
-      <w:headerReference w:type="first" r:id="rId36"/>
-      <w:footerReference w:type="first" r:id="rId37"/>
+      <w:headerReference w:type="default" r:id="rId46"/>
+      <w:footerReference w:type="default" r:id="rId47"/>
+      <w:headerReference w:type="first" r:id="rId48"/>
+      <w:footerReference w:type="first" r:id="rId49"/>
       <w:pgSz w:w="12240" w:h="15840"/>
       <w:pgMar w:top="1440" w:right="1440" w:bottom="1440" w:left="1440" w:header="720" w:footer="720" w:gutter="0"/>
       <w:cols w:space="720"/>
@@ -5966,797 +6821,6 @@
 </w:styles>
 </file>
 
-<file path=word/glossary/document.xml><?xml version="1.0" encoding="utf-8"?>
-<w:glossaryDocument xmlns:wpc="http://schemas.microsoft.com/office/word/2010/wordprocessingCanvas" xmlns:cx="http://schemas.microsoft.com/office/drawing/2014/chartex" xmlns:cx1="http://schemas.microsoft.com/office/drawing/2015/9/8/chartex" xmlns:cx2="http://schemas.microsoft.com/office/drawing/2015/10/21/chartex" xmlns:cx3="http://schemas.microsoft.com/office/drawing/2016/5/9/chartex" xmlns:cx4="http://schemas.microsoft.com/office/drawing/2016/5/10/chartex" xmlns:cx5="http://schemas.microsoft.com/office/drawing/2016/5/11/chartex" xmlns:cx6="http://schemas.microsoft.com/office/drawing/2016/5/12/chartex" xmlns:cx7="http://schemas.microsoft.com/office/drawing/2016/5/13/chartex" xmlns:cx8="http://schemas.microsoft.com/office/drawing/2016/5/14/chartex" xmlns:mc="http://schemas.openxmlformats.org/markup-compatibility/2006" xmlns:aink="http://schemas.microsoft.com/office/drawing/2016/ink" xmlns:am3d="http://schemas.microsoft.com/office/drawing/2017/model3d" xmlns:o="urn:schemas-microsoft-com:office:office" xmlns:oel="http://schemas.microsoft.com/office/2019/extlst" xmlns:r="http://schemas.openxmlformats.org/officeDocument/2006/relationships" xmlns:m="http://schemas.openxmlformats.org/officeDocument/2006/math" xmlns:v="urn:schemas-microsoft-com:vml" xmlns:wp14="http://schemas.microsoft.com/office/word/2010/wordprocessingDrawing" xmlns:wp="http://schemas.openxmlformats.org/drawingml/2006/wordprocessingDrawing" xmlns:w10="urn:schemas-microsoft-com:office:word" xmlns:w="http://schemas.openxmlformats.org/wordprocessingml/2006/main" xmlns:w14="http://schemas.microsoft.com/office/word/2010/wordml" xmlns:w15="http://schemas.microsoft.com/office/word/2012/wordml" xmlns:w16cex="http://schemas.microsoft.com/office/word/2018/wordml/cex" xmlns:w16cid="http://schemas.microsoft.com/office/word/2016/wordml/cid" xmlns:w16="http://schemas.microsoft.com/office/word/2018/wordml" xmlns:w16sdtdh="http://schemas.microsoft.com/office/word/2020/wordml/sdtdatahash" xmlns:w16se="http://schemas.microsoft.com/office/word/2015/wordml/symex" xmlns:wpg="http://schemas.microsoft.com/office/word/2010/wordprocessingGroup" xmlns:wpi="http://schemas.microsoft.com/office/word/2010/wordprocessingInk" xmlns:wne="http://schemas.microsoft.com/office/word/2006/wordml" xmlns:wps="http://schemas.microsoft.com/office/word/2010/wordprocessingShape" mc:Ignorable="w14 w15 w16se w16cid w16 w16cex w16sdtdh wp14">
-  <w:docParts>
-    <w:docPart>
-      <w:docPartPr>
-        <w:name w:val="81E8773622C9450C8DBF7DB7210D3676"/>
-        <w:category>
-          <w:name w:val="General"/>
-          <w:gallery w:val="placeholder"/>
-        </w:category>
-        <w:types>
-          <w:type w:val="bbPlcHdr"/>
-        </w:types>
-        <w:behaviors>
-          <w:behavior w:val="content"/>
-        </w:behaviors>
-        <w:guid w:val="{E89F43E6-AC33-455B-8E49-CC48C38CFD23}"/>
-      </w:docPartPr>
-      <w:docPartBody>
-        <w:p>
-          <w:pPr>
-            <w:pStyle w:val="81E8773622C9450C8DBF7DB7210D3676"/>
-          </w:pPr>
-          <w:r>
-            <w:t>References</w:t>
-          </w:r>
-        </w:p>
-      </w:docPartBody>
-    </w:docPart>
-    <w:docPart>
-      <w:docPartPr>
-        <w:name w:val="03D81824D91C4B3E913BBA41E663E7FF"/>
-        <w:category>
-          <w:name w:val="General"/>
-          <w:gallery w:val="placeholder"/>
-        </w:category>
-        <w:types>
-          <w:type w:val="bbPlcHdr"/>
-        </w:types>
-        <w:behaviors>
-          <w:behavior w:val="content"/>
-        </w:behaviors>
-        <w:guid w:val="{834223AB-4B43-4A3E-B2AF-D7E627CC7CD5}"/>
-      </w:docPartPr>
-      <w:docPartBody>
-        <w:p>
-          <w:pPr>
-            <w:pStyle w:val="03D81824D91C4B3E913BBA41E663E7FF"/>
-          </w:pPr>
-          <w:r>
-            <w:t>, Pages #-#. URL.</w:t>
-          </w:r>
-        </w:p>
-      </w:docPartBody>
-    </w:docPart>
-  </w:docParts>
-</w:glossaryDocument>
-</file>
-
-<file path=word/glossary/fontTable.xml><?xml version="1.0" encoding="utf-8"?>
-<w:fonts xmlns:mc="http://schemas.openxmlformats.org/markup-compatibility/2006" xmlns:r="http://schemas.openxmlformats.org/officeDocument/2006/relationships" xmlns:w="http://schemas.openxmlformats.org/wordprocessingml/2006/main" xmlns:w14="http://schemas.microsoft.com/office/word/2010/wordml" xmlns:w15="http://schemas.microsoft.com/office/word/2012/wordml" xmlns:w16cex="http://schemas.microsoft.com/office/word/2018/wordml/cex" xmlns:w16cid="http://schemas.microsoft.com/office/word/2016/wordml/cid" xmlns:w16="http://schemas.microsoft.com/office/word/2018/wordml" xmlns:w16sdtdh="http://schemas.microsoft.com/office/word/2020/wordml/sdtdatahash" xmlns:w16se="http://schemas.microsoft.com/office/word/2015/wordml/symex" mc:Ignorable="w14 w15 w16se w16cid w16 w16cex w16sdtdh">
-  <w:font w:name="Arial">
-    <w:panose1 w:val="020B0604020202020204"/>
-    <w:charset w:val="00"/>
-    <w:family w:val="swiss"/>
-    <w:pitch w:val="variable"/>
-    <w:sig w:usb0="E0002AFF" w:usb1="C0007843" w:usb2="00000009" w:usb3="00000000" w:csb0="000001FF" w:csb1="00000000"/>
-  </w:font>
-  <w:font w:name="Times New Roman">
-    <w:panose1 w:val="02020603050405020304"/>
-    <w:charset w:val="00"/>
-    <w:family w:val="roman"/>
-    <w:pitch w:val="variable"/>
-    <w:sig w:usb0="E0002EFF" w:usb1="C000785B" w:usb2="00000009" w:usb3="00000000" w:csb0="000001FF" w:csb1="00000000"/>
-  </w:font>
-  <w:font w:name="Calibri">
-    <w:panose1 w:val="020F0502020204030204"/>
-    <w:charset w:val="00"/>
-    <w:family w:val="swiss"/>
-    <w:pitch w:val="variable"/>
-    <w:sig w:usb0="E4002EFF" w:usb1="C200247B" w:usb2="00000009" w:usb3="00000000" w:csb0="000001FF" w:csb1="00000000"/>
-  </w:font>
-  <w:font w:name="Calibri Light">
-    <w:panose1 w:val="020F0302020204030204"/>
-    <w:charset w:val="00"/>
-    <w:family w:val="swiss"/>
-    <w:pitch w:val="variable"/>
-    <w:sig w:usb0="E4002EFF" w:usb1="C200247B" w:usb2="00000009" w:usb3="00000000" w:csb0="000001FF" w:csb1="00000000"/>
-  </w:font>
-  <w:font w:name="MS Gothic">
-    <w:altName w:val="ＭＳ ゴシック"/>
-    <w:panose1 w:val="020B0609070205080204"/>
-    <w:charset w:val="80"/>
-    <w:family w:val="modern"/>
-    <w:pitch w:val="fixed"/>
-    <w:sig w:usb0="E00002FF" w:usb1="6AC7FDFB" w:usb2="08000012" w:usb3="00000000" w:csb0="0002009F" w:csb1="00000000"/>
-  </w:font>
-  <w:font w:name="Segoe UI">
-    <w:panose1 w:val="020B0502040204020203"/>
-    <w:charset w:val="00"/>
-    <w:family w:val="swiss"/>
-    <w:pitch w:val="variable"/>
-    <w:sig w:usb0="E4002EFF" w:usb1="C000E47F" w:usb2="00000009" w:usb3="00000000" w:csb0="000001FF" w:csb1="00000000"/>
-  </w:font>
-  <w:font w:name="MS Mincho">
-    <w:altName w:val="ＭＳ 明朝"/>
-    <w:panose1 w:val="02020609040205080304"/>
-    <w:charset w:val="80"/>
-    <w:family w:val="modern"/>
-    <w:pitch w:val="fixed"/>
-    <w:sig w:usb0="E00002FF" w:usb1="6AC7FDFB" w:usb2="08000012" w:usb3="00000000" w:csb0="0002009F" w:csb1="00000000"/>
-  </w:font>
-  <w:font w:name="Aptos">
-    <w:panose1 w:val="020B0004020202020204"/>
-    <w:charset w:val="00"/>
-    <w:family w:val="swiss"/>
-    <w:pitch w:val="variable"/>
-    <w:sig w:usb0="20000287" w:usb1="00000003" w:usb2="00000000" w:usb3="00000000" w:csb0="0000019F" w:csb1="00000000"/>
-  </w:font>
-  <w:font w:name="Aptos Display">
-    <w:panose1 w:val="020B0004020202020204"/>
-    <w:charset w:val="00"/>
-    <w:family w:val="swiss"/>
-    <w:pitch w:val="variable"/>
-    <w:sig w:usb0="20000287" w:usb1="00000003" w:usb2="00000000" w:usb3="00000000" w:csb0="0000019F" w:csb1="00000000"/>
-  </w:font>
-</w:fonts>
-</file>
-
-<file path=word/glossary/settings.xml><?xml version="1.0" encoding="utf-8"?>
-<w:settings xmlns:mc="http://schemas.openxmlformats.org/markup-compatibility/2006" xmlns:o="urn:schemas-microsoft-com:office:office" xmlns:r="http://schemas.openxmlformats.org/officeDocument/2006/relationships" xmlns:m="http://schemas.openxmlformats.org/officeDocument/2006/math" xmlns:v="urn:schemas-microsoft-com:vml" xmlns:w10="urn:schemas-microsoft-com:office:word" xmlns:w="http://schemas.openxmlformats.org/wordprocessingml/2006/main" xmlns:w14="http://schemas.microsoft.com/office/word/2010/wordml" xmlns:w15="http://schemas.microsoft.com/office/word/2012/wordml" xmlns:w16cex="http://schemas.microsoft.com/office/word/2018/wordml/cex" xmlns:w16cid="http://schemas.microsoft.com/office/word/2016/wordml/cid" xmlns:w16="http://schemas.microsoft.com/office/word/2018/wordml" xmlns:w16sdtdh="http://schemas.microsoft.com/office/word/2020/wordml/sdtdatahash" xmlns:w16se="http://schemas.microsoft.com/office/word/2015/wordml/symex" xmlns:sl="http://schemas.openxmlformats.org/schemaLibrary/2006/main" mc:Ignorable="w14 w15 w16se w16cid w16 w16cex w16sdtdh">
-  <w:view w:val="normal"/>
-  <w:defaultTabStop w:val="720"/>
-  <w:characterSpacingControl w:val="doNotCompress"/>
-  <w:compat>
-    <w:useFELayout/>
-    <w:compatSetting w:name="compatibilityMode" w:uri="http://schemas.microsoft.com/office/word" w:val="15"/>
-    <w:compatSetting w:name="overrideTableStyleFontSizeAndJustification" w:uri="http://schemas.microsoft.com/office/word" w:val="1"/>
-    <w:compatSetting w:name="enableOpenTypeFeatures" w:uri="http://schemas.microsoft.com/office/word" w:val="1"/>
-    <w:compatSetting w:name="doNotFlipMirrorIndents" w:uri="http://schemas.microsoft.com/office/word" w:val="1"/>
-    <w:compatSetting w:name="differentiateMultirowTableHeaders" w:uri="http://schemas.microsoft.com/office/word" w:val="1"/>
-    <w:compatSetting w:name="useWord2013TrackBottomHyphenation" w:uri="http://schemas.microsoft.com/office/word" w:val="0"/>
-  </w:compat>
-  <w:rsids>
-    <w:rsidRoot w:val="00125ADC"/>
-    <w:rsid w:val="000029FD"/>
-    <w:rsid w:val="00062FEB"/>
-    <w:rsid w:val="00125ADC"/>
-    <w:rsid w:val="00236F58"/>
-    <w:rsid w:val="00742EF2"/>
-    <w:rsid w:val="00793F00"/>
-    <w:rsid w:val="00837B7E"/>
-    <w:rsid w:val="00956E1A"/>
-    <w:rsid w:val="00AB2636"/>
-    <w:rsid w:val="00B5108D"/>
-  </w:rsids>
-  <m:mathPr>
-    <m:mathFont m:val="Cambria Math"/>
-    <m:brkBin m:val="before"/>
-    <m:brkBinSub m:val="--"/>
-    <m:smallFrac m:val="0"/>
-    <m:dispDef/>
-    <m:lMargin m:val="0"/>
-    <m:rMargin m:val="0"/>
-    <m:defJc m:val="centerGroup"/>
-    <m:wrapIndent m:val="1440"/>
-    <m:intLim m:val="subSup"/>
-    <m:naryLim m:val="undOvr"/>
-  </m:mathPr>
-  <w:themeFontLang w:val="en-US"/>
-  <w:clrSchemeMapping w:bg1="light1" w:t1="dark1" w:bg2="light2" w:t2="dark2" w:accent1="accent1" w:accent2="accent2" w:accent3="accent3" w:accent4="accent4" w:accent5="accent5" w:accent6="accent6" w:hyperlink="hyperlink" w:followedHyperlink="followedHyperlink"/>
-  <w:decimalSymbol w:val="."/>
-  <w:listSeparator w:val=","/>
-  <w15:chartTrackingRefBased/>
-</w:settings>
-</file>
-
-<file path=word/glossary/styles.xml><?xml version="1.0" encoding="utf-8"?>
-<w:styles xmlns:mc="http://schemas.openxmlformats.org/markup-compatibility/2006" xmlns:r="http://schemas.openxmlformats.org/officeDocument/2006/relationships" xmlns:w="http://schemas.openxmlformats.org/wordprocessingml/2006/main" xmlns:w14="http://schemas.microsoft.com/office/word/2010/wordml" xmlns:w15="http://schemas.microsoft.com/office/word/2012/wordml" xmlns:w16cex="http://schemas.microsoft.com/office/word/2018/wordml/cex" xmlns:w16cid="http://schemas.microsoft.com/office/word/2016/wordml/cid" xmlns:w16="http://schemas.microsoft.com/office/word/2018/wordml" xmlns:w16sdtdh="http://schemas.microsoft.com/office/word/2020/wordml/sdtdatahash" xmlns:w16se="http://schemas.microsoft.com/office/word/2015/wordml/symex" mc:Ignorable="w14 w15 w16se w16cid w16 w16cex w16sdtdh">
-  <w:docDefaults>
-    <w:rPrDefault>
-      <w:rPr>
-        <w:rFonts w:asciiTheme="minorHAnsi" w:eastAsiaTheme="minorEastAsia" w:hAnsiTheme="minorHAnsi" w:cstheme="minorBidi"/>
-        <w:kern w:val="2"/>
-        <w:sz w:val="22"/>
-        <w:szCs w:val="22"/>
-        <w:lang w:val="en-US" w:eastAsia="en-US" w:bidi="ar-SA"/>
-        <w14:ligatures w14:val="standardContextual"/>
-      </w:rPr>
-    </w:rPrDefault>
-    <w:pPrDefault>
-      <w:pPr>
-        <w:spacing w:after="160" w:line="259" w:lineRule="auto"/>
-      </w:pPr>
-    </w:pPrDefault>
-  </w:docDefaults>
-  <w:latentStyles w:defLockedState="0" w:defUIPriority="99" w:defSemiHidden="0" w:defUnhideWhenUsed="0" w:defQFormat="0" w:count="376">
-    <w:lsdException w:name="Normal" w:uiPriority="0" w:qFormat="1"/>
-    <w:lsdException w:name="heading 1" w:uiPriority="9" w:qFormat="1"/>
-    <w:lsdException w:name="heading 2" w:semiHidden="1" w:uiPriority="9" w:unhideWhenUsed="1" w:qFormat="1"/>
-    <w:lsdException w:name="heading 3" w:semiHidden="1" w:uiPriority="9" w:unhideWhenUsed="1" w:qFormat="1"/>
-    <w:lsdException w:name="heading 4" w:semiHidden="1" w:uiPriority="9" w:unhideWhenUsed="1" w:qFormat="1"/>
-    <w:lsdException w:name="heading 5" w:semiHidden="1" w:uiPriority="9" w:unhideWhenUsed="1" w:qFormat="1"/>
-    <w:lsdException w:name="heading 6" w:semiHidden="1" w:uiPriority="9" w:unhideWhenUsed="1" w:qFormat="1"/>
-    <w:lsdException w:name="heading 7" w:semiHidden="1" w:uiPriority="9" w:unhideWhenUsed="1" w:qFormat="1"/>
-    <w:lsdException w:name="heading 8" w:semiHidden="1" w:uiPriority="9" w:unhideWhenUsed="1" w:qFormat="1"/>
-    <w:lsdException w:name="heading 9" w:semiHidden="1" w:uiPriority="9" w:unhideWhenUsed="1" w:qFormat="1"/>
-    <w:lsdException w:name="index 1" w:semiHidden="1" w:unhideWhenUsed="1"/>
-    <w:lsdException w:name="index 2" w:semiHidden="1" w:unhideWhenUsed="1"/>
-    <w:lsdException w:name="index 3" w:semiHidden="1" w:unhideWhenUsed="1"/>
-    <w:lsdException w:name="index 4" w:semiHidden="1" w:unhideWhenUsed="1"/>
-    <w:lsdException w:name="index 5" w:semiHidden="1" w:unhideWhenUsed="1"/>
-    <w:lsdException w:name="index 6" w:semiHidden="1" w:unhideWhenUsed="1"/>
-    <w:lsdException w:name="index 7" w:semiHidden="1" w:unhideWhenUsed="1"/>
-    <w:lsdException w:name="index 8" w:semiHidden="1" w:unhideWhenUsed="1"/>
-    <w:lsdException w:name="index 9" w:semiHidden="1" w:unhideWhenUsed="1"/>
-    <w:lsdException w:name="toc 1" w:semiHidden="1" w:uiPriority="39" w:unhideWhenUsed="1"/>
-    <w:lsdException w:name="toc 2" w:semiHidden="1" w:uiPriority="39" w:unhideWhenUsed="1"/>
-    <w:lsdException w:name="toc 3" w:semiHidden="1" w:uiPriority="39" w:unhideWhenUsed="1"/>
-    <w:lsdException w:name="toc 4" w:semiHidden="1" w:uiPriority="39" w:unhideWhenUsed="1"/>
-    <w:lsdException w:name="toc 5" w:semiHidden="1" w:uiPriority="39" w:unhideWhenUsed="1"/>
-    <w:lsdException w:name="toc 6" w:semiHidden="1" w:uiPriority="39" w:unhideWhenUsed="1"/>
-    <w:lsdException w:name="toc 7" w:semiHidden="1" w:uiPriority="39" w:unhideWhenUsed="1"/>
-    <w:lsdException w:name="toc 8" w:semiHidden="1" w:uiPriority="39" w:unhideWhenUsed="1"/>
-    <w:lsdException w:name="toc 9" w:semiHidden="1" w:uiPriority="39" w:unhideWhenUsed="1"/>
-    <w:lsdException w:name="Normal Indent" w:semiHidden="1" w:unhideWhenUsed="1"/>
-    <w:lsdException w:name="footnote text" w:semiHidden="1" w:unhideWhenUsed="1"/>
-    <w:lsdException w:name="annotation text" w:semiHidden="1" w:unhideWhenUsed="1"/>
-    <w:lsdException w:name="header" w:semiHidden="1" w:unhideWhenUsed="1"/>
-    <w:lsdException w:name="footer" w:semiHidden="1" w:unhideWhenUsed="1"/>
-    <w:lsdException w:name="index heading" w:semiHidden="1" w:unhideWhenUsed="1"/>
-    <w:lsdException w:name="caption" w:semiHidden="1" w:uiPriority="35" w:unhideWhenUsed="1" w:qFormat="1"/>
-    <w:lsdException w:name="table of figures" w:semiHidden="1" w:unhideWhenUsed="1"/>
-    <w:lsdException w:name="envelope address" w:semiHidden="1" w:unhideWhenUsed="1"/>
-    <w:lsdException w:name="envelope return" w:semiHidden="1" w:unhideWhenUsed="1"/>
-    <w:lsdException w:name="footnote reference" w:semiHidden="1" w:unhideWhenUsed="1"/>
-    <w:lsdException w:name="annotation reference" w:semiHidden="1" w:unhideWhenUsed="1"/>
-    <w:lsdException w:name="line number" w:semiHidden="1" w:unhideWhenUsed="1"/>
-    <w:lsdException w:name="page number" w:semiHidden="1" w:unhideWhenUsed="1"/>
-    <w:lsdException w:name="endnote reference" w:semiHidden="1" w:unhideWhenUsed="1"/>
-    <w:lsdException w:name="endnote text" w:semiHidden="1" w:unhideWhenUsed="1"/>
-    <w:lsdException w:name="table of authorities" w:semiHidden="1" w:unhideWhenUsed="1"/>
-    <w:lsdException w:name="macro" w:semiHidden="1" w:unhideWhenUsed="1"/>
-    <w:lsdException w:name="toa heading" w:semiHidden="1" w:unhideWhenUsed="1"/>
-    <w:lsdException w:name="List" w:semiHidden="1" w:unhideWhenUsed="1"/>
-    <w:lsdException w:name="List Bullet" w:semiHidden="1" w:unhideWhenUsed="1"/>
-    <w:lsdException w:name="List Number" w:semiHidden="1" w:unhideWhenUsed="1"/>
-    <w:lsdException w:name="List 2" w:semiHidden="1" w:unhideWhenUsed="1"/>
-    <w:lsdException w:name="List 3" w:semiHidden="1" w:unhideWhenUsed="1"/>
-    <w:lsdException w:name="List 4" w:semiHidden="1" w:unhideWhenUsed="1"/>
-    <w:lsdException w:name="List 5" w:semiHidden="1" w:unhideWhenUsed="1"/>
-    <w:lsdException w:name="List Bullet 2" w:semiHidden="1" w:unhideWhenUsed="1"/>
-    <w:lsdException w:name="List Bullet 3" w:semiHidden="1" w:unhideWhenUsed="1"/>
-    <w:lsdException w:name="List Bullet 4" w:semiHidden="1" w:unhideWhenUsed="1"/>
-    <w:lsdException w:name="List Bullet 5" w:semiHidden="1" w:unhideWhenUsed="1"/>
-    <w:lsdException w:name="List Number 2" w:semiHidden="1" w:unhideWhenUsed="1"/>
-    <w:lsdException w:name="List Number 3" w:semiHidden="1" w:unhideWhenUsed="1"/>
-    <w:lsdException w:name="List Number 4" w:semiHidden="1" w:unhideWhenUsed="1"/>
-    <w:lsdException w:name="List Number 5" w:semiHidden="1" w:unhideWhenUsed="1"/>
-    <w:lsdException w:name="Title" w:uiPriority="10" w:qFormat="1"/>
-    <w:lsdException w:name="Closing" w:semiHidden="1" w:unhideWhenUsed="1"/>
-    <w:lsdException w:name="Signature" w:semiHidden="1" w:unhideWhenUsed="1"/>
-    <w:lsdException w:name="Default Paragraph Font" w:semiHidden="1" w:uiPriority="1" w:unhideWhenUsed="1"/>
-    <w:lsdException w:name="Body Text" w:semiHidden="1" w:unhideWhenUsed="1"/>
-    <w:lsdException w:name="Body Text Indent" w:semiHidden="1" w:unhideWhenUsed="1"/>
-    <w:lsdException w:name="List Continue" w:semiHidden="1" w:unhideWhenUsed="1"/>
-    <w:lsdException w:name="List Continue 2" w:semiHidden="1" w:unhideWhenUsed="1"/>
-    <w:lsdException w:name="List Continue 3" w:semiHidden="1" w:unhideWhenUsed="1"/>
-    <w:lsdException w:name="List Continue 4" w:semiHidden="1" w:unhideWhenUsed="1"/>
-    <w:lsdException w:name="List Continue 5" w:semiHidden="1" w:unhideWhenUsed="1"/>
-    <w:lsdException w:name="Message Header" w:semiHidden="1" w:unhideWhenUsed="1"/>
-    <w:lsdException w:name="Subtitle" w:uiPriority="11" w:qFormat="1"/>
-    <w:lsdException w:name="Salutation" w:semiHidden="1" w:unhideWhenUsed="1"/>
-    <w:lsdException w:name="Date" w:semiHidden="1" w:unhideWhenUsed="1"/>
-    <w:lsdException w:name="Body Text First Indent" w:semiHidden="1" w:unhideWhenUsed="1"/>
-    <w:lsdException w:name="Body Text First Indent 2" w:semiHidden="1" w:unhideWhenUsed="1"/>
-    <w:lsdException w:name="Note Heading" w:semiHidden="1" w:unhideWhenUsed="1"/>
-    <w:lsdException w:name="Body Text 2" w:semiHidden="1" w:unhideWhenUsed="1"/>
-    <w:lsdException w:name="Body Text 3" w:semiHidden="1" w:unhideWhenUsed="1"/>
-    <w:lsdException w:name="Body Text Indent 2" w:semiHidden="1" w:unhideWhenUsed="1"/>
-    <w:lsdException w:name="Body Text Indent 3" w:semiHidden="1" w:unhideWhenUsed="1"/>
-    <w:lsdException w:name="Block Text" w:semiHidden="1" w:unhideWhenUsed="1"/>
-    <w:lsdException w:name="Hyperlink" w:semiHidden="1" w:unhideWhenUsed="1"/>
-    <w:lsdException w:name="FollowedHyperlink" w:semiHidden="1" w:unhideWhenUsed="1"/>
-    <w:lsdException w:name="Strong" w:uiPriority="22" w:qFormat="1"/>
-    <w:lsdException w:name="Emphasis" w:uiPriority="20" w:qFormat="1"/>
-    <w:lsdException w:name="Document Map" w:semiHidden="1" w:unhideWhenUsed="1"/>
-    <w:lsdException w:name="Plain Text" w:semiHidden="1" w:unhideWhenUsed="1"/>
-    <w:lsdException w:name="E-mail Signature" w:semiHidden="1" w:unhideWhenUsed="1"/>
-    <w:lsdException w:name="HTML Top of Form" w:semiHidden="1" w:unhideWhenUsed="1"/>
-    <w:lsdException w:name="HTML Bottom of Form" w:semiHidden="1" w:unhideWhenUsed="1"/>
-    <w:lsdException w:name="Normal (Web)" w:semiHidden="1" w:unhideWhenUsed="1"/>
-    <w:lsdException w:name="HTML Acronym" w:semiHidden="1" w:unhideWhenUsed="1"/>
-    <w:lsdException w:name="HTML Address" w:semiHidden="1" w:unhideWhenUsed="1"/>
-    <w:lsdException w:name="HTML Cite" w:semiHidden="1" w:unhideWhenUsed="1"/>
-    <w:lsdException w:name="HTML Code" w:semiHidden="1" w:unhideWhenUsed="1"/>
-    <w:lsdException w:name="HTML Definition" w:semiHidden="1" w:unhideWhenUsed="1"/>
-    <w:lsdException w:name="HTML Keyboard" w:semiHidden="1" w:unhideWhenUsed="1"/>
-    <w:lsdException w:name="HTML Preformatted" w:semiHidden="1" w:unhideWhenUsed="1"/>
-    <w:lsdException w:name="HTML Sample" w:semiHidden="1" w:unhideWhenUsed="1"/>
-    <w:lsdException w:name="HTML Typewriter" w:semiHidden="1" w:unhideWhenUsed="1"/>
-    <w:lsdException w:name="HTML Variable" w:semiHidden="1" w:unhideWhenUsed="1"/>
-    <w:lsdException w:name="Normal Table" w:semiHidden="1" w:unhideWhenUsed="1"/>
-    <w:lsdException w:name="annotation subject" w:semiHidden="1" w:unhideWhenUsed="1"/>
-    <w:lsdException w:name="No List" w:semiHidden="1" w:unhideWhenUsed="1"/>
-    <w:lsdException w:name="Outline List 1" w:semiHidden="1" w:unhideWhenUsed="1"/>
-    <w:lsdException w:name="Outline List 2" w:semiHidden="1" w:unhideWhenUsed="1"/>
-    <w:lsdException w:name="Outline List 3" w:semiHidden="1" w:unhideWhenUsed="1"/>
-    <w:lsdException w:name="Table Simple 1" w:semiHidden="1" w:unhideWhenUsed="1"/>
-    <w:lsdException w:name="Table Simple 2" w:semiHidden="1" w:unhideWhenUsed="1"/>
-    <w:lsdException w:name="Table Simple 3" w:semiHidden="1" w:unhideWhenUsed="1"/>
-    <w:lsdException w:name="Table Classic 1" w:semiHidden="1" w:unhideWhenUsed="1"/>
-    <w:lsdException w:name="Table Classic 2" w:semiHidden="1" w:unhideWhenUsed="1"/>
-    <w:lsdException w:name="Table Classic 3" w:semiHidden="1" w:unhideWhenUsed="1"/>
-    <w:lsdException w:name="Table Classic 4" w:semiHidden="1" w:unhideWhenUsed="1"/>
-    <w:lsdException w:name="Table Colorful 1" w:semiHidden="1" w:unhideWhenUsed="1"/>
-    <w:lsdException w:name="Table Colorful 2" w:semiHidden="1" w:unhideWhenUsed="1"/>
-    <w:lsdException w:name="Table Colorful 3" w:semiHidden="1" w:unhideWhenUsed="1"/>
-    <w:lsdException w:name="Table Columns 1" w:semiHidden="1" w:unhideWhenUsed="1"/>
-    <w:lsdException w:name="Table Columns 2" w:semiHidden="1" w:unhideWhenUsed="1"/>
-    <w:lsdException w:name="Table Columns 3" w:semiHidden="1" w:unhideWhenUsed="1"/>
-    <w:lsdException w:name="Table Columns 4" w:semiHidden="1" w:unhideWhenUsed="1"/>
-    <w:lsdException w:name="Table Columns 5" w:semiHidden="1" w:unhideWhenUsed="1"/>
-    <w:lsdException w:name="Table Grid 1" w:semiHidden="1" w:unhideWhenUsed="1"/>
-    <w:lsdException w:name="Table Grid 2" w:semiHidden="1" w:unhideWhenUsed="1"/>
-    <w:lsdException w:name="Table Grid 3" w:semiHidden="1" w:unhideWhenUsed="1"/>
-    <w:lsdException w:name="Table Grid 4" w:semiHidden="1" w:unhideWhenUsed="1"/>
-    <w:lsdException w:name="Table Grid 5" w:semiHidden="1" w:unhideWhenUsed="1"/>
-    <w:lsdException w:name="Table Grid 6" w:semiHidden="1" w:unhideWhenUsed="1"/>
-    <w:lsdException w:name="Table Grid 7" w:semiHidden="1" w:unhideWhenUsed="1"/>
-    <w:lsdException w:name="Table Grid 8" w:semiHidden="1" w:unhideWhenUsed="1"/>
-    <w:lsdException w:name="Table List 1" w:semiHidden="1" w:unhideWhenUsed="1"/>
-    <w:lsdException w:name="Table List 2" w:semiHidden="1" w:unhideWhenUsed="1"/>
-    <w:lsdException w:name="Table List 3" w:semiHidden="1" w:unhideWhenUsed="1"/>
-    <w:lsdException w:name="Table List 4" w:semiHidden="1" w:unhideWhenUsed="1"/>
-    <w:lsdException w:name="Table List 5" w:semiHidden="1" w:unhideWhenUsed="1"/>
-    <w:lsdException w:name="Table List 6" w:semiHidden="1" w:unhideWhenUsed="1"/>
-    <w:lsdException w:name="Table List 7" w:semiHidden="1" w:unhideWhenUsed="1"/>
-    <w:lsdException w:name="Table List 8" w:semiHidden="1" w:unhideWhenUsed="1"/>
-    <w:lsdException w:name="Table 3D effects 1" w:semiHidden="1" w:unhideWhenUsed="1"/>
-    <w:lsdException w:name="Table 3D effects 2" w:semiHidden="1" w:unhideWhenUsed="1"/>
-    <w:lsdException w:name="Table 3D effects 3" w:semiHidden="1" w:unhideWhenUsed="1"/>
-    <w:lsdException w:name="Table Contemporary" w:semiHidden="1" w:unhideWhenUsed="1"/>
-    <w:lsdException w:name="Table Elegant" w:semiHidden="1" w:unhideWhenUsed="1"/>
-    <w:lsdException w:name="Table Professional" w:semiHidden="1" w:unhideWhenUsed="1"/>
-    <w:lsdException w:name="Table Subtle 1" w:semiHidden="1" w:unhideWhenUsed="1"/>
-    <w:lsdException w:name="Table Subtle 2" w:semiHidden="1" w:unhideWhenUsed="1"/>
-    <w:lsdException w:name="Table Web 1" w:semiHidden="1" w:unhideWhenUsed="1"/>
-    <w:lsdException w:name="Table Web 2" w:semiHidden="1" w:unhideWhenUsed="1"/>
-    <w:lsdException w:name="Table Web 3" w:semiHidden="1" w:unhideWhenUsed="1"/>
-    <w:lsdException w:name="Balloon Text" w:semiHidden="1" w:unhideWhenUsed="1"/>
-    <w:lsdException w:name="Table Grid" w:uiPriority="39"/>
-    <w:lsdException w:name="Table Theme" w:semiHidden="1" w:unhideWhenUsed="1"/>
-    <w:lsdException w:name="Placeholder Text" w:semiHidden="1"/>
-    <w:lsdException w:name="No Spacing" w:uiPriority="1" w:qFormat="1"/>
-    <w:lsdException w:name="Light Shading" w:uiPriority="60"/>
-    <w:lsdException w:name="Light List" w:uiPriority="61"/>
-    <w:lsdException w:name="Light Grid" w:uiPriority="62"/>
-    <w:lsdException w:name="Medium Shading 1" w:uiPriority="63"/>
-    <w:lsdException w:name="Medium Shading 2" w:uiPriority="64"/>
-    <w:lsdException w:name="Medium List 1" w:uiPriority="65"/>
-    <w:lsdException w:name="Medium List 2" w:uiPriority="66"/>
-    <w:lsdException w:name="Medium Grid 1" w:uiPriority="67"/>
-    <w:lsdException w:name="Medium Grid 2" w:uiPriority="68"/>
-    <w:lsdException w:name="Medium Grid 3" w:uiPriority="69"/>
-    <w:lsdException w:name="Dark List" w:uiPriority="70"/>
-    <w:lsdException w:name="Colorful Shading" w:uiPriority="71"/>
-    <w:lsdException w:name="Colorful List" w:uiPriority="72"/>
-    <w:lsdException w:name="Colorful Grid" w:uiPriority="73"/>
-    <w:lsdException w:name="Light Shading Accent 1" w:uiPriority="60"/>
-    <w:lsdException w:name="Light List Accent 1" w:uiPriority="61"/>
-    <w:lsdException w:name="Light Grid Accent 1" w:uiPriority="62"/>
-    <w:lsdException w:name="Medium Shading 1 Accent 1" w:uiPriority="63"/>
-    <w:lsdException w:name="Medium Shading 2 Accent 1" w:uiPriority="64"/>
-    <w:lsdException w:name="Medium List 1 Accent 1" w:uiPriority="65"/>
-    <w:lsdException w:name="Revision" w:semiHidden="1"/>
-    <w:lsdException w:name="List Paragraph" w:uiPriority="34" w:qFormat="1"/>
-    <w:lsdException w:name="Quote" w:uiPriority="29" w:qFormat="1"/>
-    <w:lsdException w:name="Intense Quote" w:uiPriority="30" w:qFormat="1"/>
-    <w:lsdException w:name="Medium List 2 Accent 1" w:uiPriority="66"/>
-    <w:lsdException w:name="Medium Grid 1 Accent 1" w:uiPriority="67"/>
-    <w:lsdException w:name="Medium Grid 2 Accent 1" w:uiPriority="68"/>
-    <w:lsdException w:name="Medium Grid 3 Accent 1" w:uiPriority="69"/>
-    <w:lsdException w:name="Dark List Accent 1" w:uiPriority="70"/>
-    <w:lsdException w:name="Colorful Shading Accent 1" w:uiPriority="71"/>
-    <w:lsdException w:name="Colorful List Accent 1" w:uiPriority="72"/>
-    <w:lsdException w:name="Colorful Grid Accent 1" w:uiPriority="73"/>
-    <w:lsdException w:name="Light Shading Accent 2" w:uiPriority="60"/>
-    <w:lsdException w:name="Light List Accent 2" w:uiPriority="61"/>
-    <w:lsdException w:name="Light Grid Accent 2" w:uiPriority="62"/>
-    <w:lsdException w:name="Medium Shading 1 Accent 2" w:uiPriority="63"/>
-    <w:lsdException w:name="Medium Shading 2 Accent 2" w:uiPriority="64"/>
-    <w:lsdException w:name="Medium List 1 Accent 2" w:uiPriority="65"/>
-    <w:lsdException w:name="Medium List 2 Accent 2" w:uiPriority="66"/>
-    <w:lsdException w:name="Medium Grid 1 Accent 2" w:uiPriority="67"/>
-    <w:lsdException w:name="Medium Grid 2 Accent 2" w:uiPriority="68"/>
-    <w:lsdException w:name="Medium Grid 3 Accent 2" w:uiPriority="69"/>
-    <w:lsdException w:name="Dark List Accent 2" w:uiPriority="70"/>
-    <w:lsdException w:name="Colorful Shading Accent 2" w:uiPriority="71"/>
-    <w:lsdException w:name="Colorful List Accent 2" w:uiPriority="72"/>
-    <w:lsdException w:name="Colorful Grid Accent 2" w:uiPriority="73"/>
-    <w:lsdException w:name="Light Shading Accent 3" w:uiPriority="60"/>
-    <w:lsdException w:name="Light List Accent 3" w:uiPriority="61"/>
-    <w:lsdException w:name="Light Grid Accent 3" w:uiPriority="62"/>
-    <w:lsdException w:name="Medium Shading 1 Accent 3" w:uiPriority="63"/>
-    <w:lsdException w:name="Medium Shading 2 Accent 3" w:uiPriority="64"/>
-    <w:lsdException w:name="Medium List 1 Accent 3" w:uiPriority="65"/>
-    <w:lsdException w:name="Medium List 2 Accent 3" w:uiPriority="66"/>
-    <w:lsdException w:name="Medium Grid 1 Accent 3" w:uiPriority="67"/>
-    <w:lsdException w:name="Medium Grid 2 Accent 3" w:uiPriority="68"/>
-    <w:lsdException w:name="Medium Grid 3 Accent 3" w:uiPriority="69"/>
-    <w:lsdException w:name="Dark List Accent 3" w:uiPriority="70"/>
-    <w:lsdException w:name="Colorful Shading Accent 3" w:uiPriority="71"/>
-    <w:lsdException w:name="Colorful List Accent 3" w:uiPriority="72"/>
-    <w:lsdException w:name="Colorful Grid Accent 3" w:uiPriority="73"/>
-    <w:lsdException w:name="Light Shading Accent 4" w:uiPriority="60"/>
-    <w:lsdException w:name="Light List Accent 4" w:uiPriority="61"/>
-    <w:lsdException w:name="Light Grid Accent 4" w:uiPriority="62"/>
-    <w:lsdException w:name="Medium Shading 1 Accent 4" w:uiPriority="63"/>
-    <w:lsdException w:name="Medium Shading 2 Accent 4" w:uiPriority="64"/>
-    <w:lsdException w:name="Medium List 1 Accent 4" w:uiPriority="65"/>
-    <w:lsdException w:name="Medium List 2 Accent 4" w:uiPriority="66"/>
-    <w:lsdException w:name="Medium Grid 1 Accent 4" w:uiPriority="67"/>
-    <w:lsdException w:name="Medium Grid 2 Accent 4" w:uiPriority="68"/>
-    <w:lsdException w:name="Medium Grid 3 Accent 4" w:uiPriority="69"/>
-    <w:lsdException w:name="Dark List Accent 4" w:uiPriority="70"/>
-    <w:lsdException w:name="Colorful Shading Accent 4" w:uiPriority="71"/>
-    <w:lsdException w:name="Colorful List Accent 4" w:uiPriority="72"/>
-    <w:lsdException w:name="Colorful Grid Accent 4" w:uiPriority="73"/>
-    <w:lsdException w:name="Light Shading Accent 5" w:uiPriority="60"/>
-    <w:lsdException w:name="Light List Accent 5" w:uiPriority="61"/>
-    <w:lsdException w:name="Light Grid Accent 5" w:uiPriority="62"/>
-    <w:lsdException w:name="Medium Shading 1 Accent 5" w:uiPriority="63"/>
-    <w:lsdException w:name="Medium Shading 2 Accent 5" w:uiPriority="64"/>
-    <w:lsdException w:name="Medium List 1 Accent 5" w:uiPriority="65"/>
-    <w:lsdException w:name="Medium List 2 Accent 5" w:uiPriority="66"/>
-    <w:lsdException w:name="Medium Grid 1 Accent 5" w:uiPriority="67"/>
-    <w:lsdException w:name="Medium Grid 2 Accent 5" w:uiPriority="68"/>
-    <w:lsdException w:name="Medium Grid 3 Accent 5" w:uiPriority="69"/>
-    <w:lsdException w:name="Dark List Accent 5" w:uiPriority="70"/>
-    <w:lsdException w:name="Colorful Shading Accent 5" w:uiPriority="71"/>
-    <w:lsdException w:name="Colorful List Accent 5" w:uiPriority="72"/>
-    <w:lsdException w:name="Colorful Grid Accent 5" w:uiPriority="73"/>
-    <w:lsdException w:name="Light Shading Accent 6" w:uiPriority="60"/>
-    <w:lsdException w:name="Light List Accent 6" w:uiPriority="61"/>
-    <w:lsdException w:name="Light Grid Accent 6" w:uiPriority="62"/>
-    <w:lsdException w:name="Medium Shading 1 Accent 6" w:uiPriority="63"/>
-    <w:lsdException w:name="Medium Shading 2 Accent 6" w:uiPriority="64"/>
-    <w:lsdException w:name="Medium List 1 Accent 6" w:uiPriority="65"/>
-    <w:lsdException w:name="Medium List 2 Accent 6" w:uiPriority="66"/>
-    <w:lsdException w:name="Medium Grid 1 Accent 6" w:uiPriority="67"/>
-    <w:lsdException w:name="Medium Grid 2 Accent 6" w:uiPriority="68"/>
-    <w:lsdException w:name="Medium Grid 3 Accent 6" w:uiPriority="69"/>
-    <w:lsdException w:name="Dark List Accent 6" w:uiPriority="70"/>
-    <w:lsdException w:name="Colorful Shading Accent 6" w:uiPriority="71"/>
-    <w:lsdException w:name="Colorful List Accent 6" w:uiPriority="72"/>
-    <w:lsdException w:name="Colorful Grid Accent 6" w:uiPriority="73"/>
-    <w:lsdException w:name="Subtle Emphasis" w:uiPriority="19" w:qFormat="1"/>
-    <w:lsdException w:name="Intense Emphasis" w:uiPriority="21" w:qFormat="1"/>
-    <w:lsdException w:name="Subtle Reference" w:uiPriority="31" w:qFormat="1"/>
-    <w:lsdException w:name="Intense Reference" w:uiPriority="32" w:qFormat="1"/>
-    <w:lsdException w:name="Book Title" w:uiPriority="33" w:qFormat="1"/>
-    <w:lsdException w:name="Bibliography" w:semiHidden="1" w:uiPriority="37" w:unhideWhenUsed="1"/>
-    <w:lsdException w:name="TOC Heading" w:semiHidden="1" w:uiPriority="39" w:unhideWhenUsed="1" w:qFormat="1"/>
-    <w:lsdException w:name="Plain Table 1" w:uiPriority="41"/>
-    <w:lsdException w:name="Plain Table 2" w:uiPriority="42"/>
-    <w:lsdException w:name="Plain Table 3" w:uiPriority="43"/>
-    <w:lsdException w:name="Plain Table 4" w:uiPriority="44"/>
-    <w:lsdException w:name="Plain Table 5" w:uiPriority="45"/>
-    <w:lsdException w:name="Grid Table Light" w:uiPriority="40"/>
-    <w:lsdException w:name="Grid Table 1 Light" w:uiPriority="46"/>
-    <w:lsdException w:name="Grid Table 2" w:uiPriority="47"/>
-    <w:lsdException w:name="Grid Table 3" w:uiPriority="48"/>
-    <w:lsdException w:name="Grid Table 4" w:uiPriority="49"/>
-    <w:lsdException w:name="Grid Table 5 Dark" w:uiPriority="50"/>
-    <w:lsdException w:name="Grid Table 6 Colorful" w:uiPriority="51"/>
-    <w:lsdException w:name="Grid Table 7 Colorful" w:uiPriority="52"/>
-    <w:lsdException w:name="Grid Table 1 Light Accent 1" w:uiPriority="46"/>
-    <w:lsdException w:name="Grid Table 2 Accent 1" w:uiPriority="47"/>
-    <w:lsdException w:name="Grid Table 3 Accent 1" w:uiPriority="48"/>
-    <w:lsdException w:name="Grid Table 4 Accent 1" w:uiPriority="49"/>
-    <w:lsdException w:name="Grid Table 5 Dark Accent 1" w:uiPriority="50"/>
-    <w:lsdException w:name="Grid Table 6 Colorful Accent 1" w:uiPriority="51"/>
-    <w:lsdException w:name="Grid Table 7 Colorful Accent 1" w:uiPriority="52"/>
-    <w:lsdException w:name="Grid Table 1 Light Accent 2" w:uiPriority="46"/>
-    <w:lsdException w:name="Grid Table 2 Accent 2" w:uiPriority="47"/>
-    <w:lsdException w:name="Grid Table 3 Accent 2" w:uiPriority="48"/>
-    <w:lsdException w:name="Grid Table 4 Accent 2" w:uiPriority="49"/>
-    <w:lsdException w:name="Grid Table 5 Dark Accent 2" w:uiPriority="50"/>
-    <w:lsdException w:name="Grid Table 6 Colorful Accent 2" w:uiPriority="51"/>
-    <w:lsdException w:name="Grid Table 7 Colorful Accent 2" w:uiPriority="52"/>
-    <w:lsdException w:name="Grid Table 1 Light Accent 3" w:uiPriority="46"/>
-    <w:lsdException w:name="Grid Table 2 Accent 3" w:uiPriority="47"/>
-    <w:lsdException w:name="Grid Table 3 Accent 3" w:uiPriority="48"/>
-    <w:lsdException w:name="Grid Table 4 Accent 3" w:uiPriority="49"/>
-    <w:lsdException w:name="Grid Table 5 Dark Accent 3" w:uiPriority="50"/>
-    <w:lsdException w:name="Grid Table 6 Colorful Accent 3" w:uiPriority="51"/>
-    <w:lsdException w:name="Grid Table 7 Colorful Accent 3" w:uiPriority="52"/>
-    <w:lsdException w:name="Grid Table 1 Light Accent 4" w:uiPriority="46"/>
-    <w:lsdException w:name="Grid Table 2 Accent 4" w:uiPriority="47"/>
-    <w:lsdException w:name="Grid Table 3 Accent 4" w:uiPriority="48"/>
-    <w:lsdException w:name="Grid Table 4 Accent 4" w:uiPriority="49"/>
-    <w:lsdException w:name="Grid Table 5 Dark Accent 4" w:uiPriority="50"/>
-    <w:lsdException w:name="Grid Table 6 Colorful Accent 4" w:uiPriority="51"/>
-    <w:lsdException w:name="Grid Table 7 Colorful Accent 4" w:uiPriority="52"/>
-    <w:lsdException w:name="Grid Table 1 Light Accent 5" w:uiPriority="46"/>
-    <w:lsdException w:name="Grid Table 2 Accent 5" w:uiPriority="47"/>
-    <w:lsdException w:name="Grid Table 3 Accent 5" w:uiPriority="48"/>
-    <w:lsdException w:name="Grid Table 4 Accent 5" w:uiPriority="49"/>
-    <w:lsdException w:name="Grid Table 5 Dark Accent 5" w:uiPriority="50"/>
-    <w:lsdException w:name="Grid Table 6 Colorful Accent 5" w:uiPriority="51"/>
-    <w:lsdException w:name="Grid Table 7 Colorful Accent 5" w:uiPriority="52"/>
-    <w:lsdException w:name="Grid Table 1 Light Accent 6" w:uiPriority="46"/>
-    <w:lsdException w:name="Grid Table 2 Accent 6" w:uiPriority="47"/>
-    <w:lsdException w:name="Grid Table 3 Accent 6" w:uiPriority="48"/>
-    <w:lsdException w:name="Grid Table 4 Accent 6" w:uiPriority="49"/>
-    <w:lsdException w:name="Grid Table 5 Dark Accent 6" w:uiPriority="50"/>
-    <w:lsdException w:name="Grid Table 6 Colorful Accent 6" w:uiPriority="51"/>
-    <w:lsdException w:name="Grid Table 7 Colorful Accent 6" w:uiPriority="52"/>
-    <w:lsdException w:name="List Table 1 Light" w:uiPriority="46"/>
-    <w:lsdException w:name="List Table 2" w:uiPriority="47"/>
-    <w:lsdException w:name="List Table 3" w:uiPriority="48"/>
-    <w:lsdException w:name="List Table 4" w:uiPriority="49"/>
-    <w:lsdException w:name="List Table 5 Dark" w:uiPriority="50"/>
-    <w:lsdException w:name="List Table 6 Colorful" w:uiPriority="51"/>
-    <w:lsdException w:name="List Table 7 Colorful" w:uiPriority="52"/>
-    <w:lsdException w:name="List Table 1 Light Accent 1" w:uiPriority="46"/>
-    <w:lsdException w:name="List Table 2 Accent 1" w:uiPriority="47"/>
-    <w:lsdException w:name="List Table 3 Accent 1" w:uiPriority="48"/>
-    <w:lsdException w:name="List Table 4 Accent 1" w:uiPriority="49"/>
-    <w:lsdException w:name="List Table 5 Dark Accent 1" w:uiPriority="50"/>
-    <w:lsdException w:name="List Table 6 Colorful Accent 1" w:uiPriority="51"/>
-    <w:lsdException w:name="List Table 7 Colorful Accent 1" w:uiPriority="52"/>
-    <w:lsdException w:name="List Table 1 Light Accent 2" w:uiPriority="46"/>
-    <w:lsdException w:name="List Table 2 Accent 2" w:uiPriority="47"/>
-    <w:lsdException w:name="List Table 3 Accent 2" w:uiPriority="48"/>
-    <w:lsdException w:name="List Table 4 Accent 2" w:uiPriority="49"/>
-    <w:lsdException w:name="List Table 5 Dark Accent 2" w:uiPriority="50"/>
-    <w:lsdException w:name="List Table 6 Colorful Accent 2" w:uiPriority="51"/>
-    <w:lsdException w:name="List Table 7 Colorful Accent 2" w:uiPriority="52"/>
-    <w:lsdException w:name="List Table 1 Light Accent 3" w:uiPriority="46"/>
-    <w:lsdException w:name="List Table 2 Accent 3" w:uiPriority="47"/>
-    <w:lsdException w:name="List Table 3 Accent 3" w:uiPriority="48"/>
-    <w:lsdException w:name="List Table 4 Accent 3" w:uiPriority="49"/>
-    <w:lsdException w:name="List Table 5 Dark Accent 3" w:uiPriority="50"/>
-    <w:lsdException w:name="List Table 6 Colorful Accent 3" w:uiPriority="51"/>
-    <w:lsdException w:name="List Table 7 Colorful Accent 3" w:uiPriority="52"/>
-    <w:lsdException w:name="List Table 1 Light Accent 4" w:uiPriority="46"/>
-    <w:lsdException w:name="List Table 2 Accent 4" w:uiPriority="47"/>
-    <w:lsdException w:name="List Table 3 Accent 4" w:uiPriority="48"/>
-    <w:lsdException w:name="List Table 4 Accent 4" w:uiPriority="49"/>
-    <w:lsdException w:name="List Table 5 Dark Accent 4" w:uiPriority="50"/>
-    <w:lsdException w:name="List Table 6 Colorful Accent 4" w:uiPriority="51"/>
-    <w:lsdException w:name="List Table 7 Colorful Accent 4" w:uiPriority="52"/>
-    <w:lsdException w:name="List Table 1 Light Accent 5" w:uiPriority="46"/>
-    <w:lsdException w:name="List Table 2 Accent 5" w:uiPriority="47"/>
-    <w:lsdException w:name="List Table 3 Accent 5" w:uiPriority="48"/>
-    <w:lsdException w:name="List Table 4 Accent 5" w:uiPriority="49"/>
-    <w:lsdException w:name="List Table 5 Dark Accent 5" w:uiPriority="50"/>
-    <w:lsdException w:name="List Table 6 Colorful Accent 5" w:uiPriority="51"/>
-    <w:lsdException w:name="List Table 7 Colorful Accent 5" w:uiPriority="52"/>
-    <w:lsdException w:name="List Table 1 Light Accent 6" w:uiPriority="46"/>
-    <w:lsdException w:name="List Table 2 Accent 6" w:uiPriority="47"/>
-    <w:lsdException w:name="List Table 3 Accent 6" w:uiPriority="48"/>
-    <w:lsdException w:name="List Table 4 Accent 6" w:uiPriority="49"/>
-    <w:lsdException w:name="List Table 5 Dark Accent 6" w:uiPriority="50"/>
-    <w:lsdException w:name="List Table 6 Colorful Accent 6" w:uiPriority="51"/>
-    <w:lsdException w:name="List Table 7 Colorful Accent 6" w:uiPriority="52"/>
-    <w:lsdException w:name="Mention" w:semiHidden="1" w:unhideWhenUsed="1"/>
-    <w:lsdException w:name="Smart Hyperlink" w:semiHidden="1" w:unhideWhenUsed="1"/>
-    <w:lsdException w:name="Hashtag" w:semiHidden="1" w:unhideWhenUsed="1"/>
-    <w:lsdException w:name="Unresolved Mention" w:semiHidden="1" w:unhideWhenUsed="1"/>
-    <w:lsdException w:name="Smart Link" w:semiHidden="1" w:unhideWhenUsed="1"/>
-  </w:latentStyles>
-  <w:style w:type="paragraph" w:default="1" w:styleId="Normal">
-    <w:name w:val="Normal"/>
-    <w:qFormat/>
-  </w:style>
-  <w:style w:type="paragraph" w:styleId="Heading1">
-    <w:name w:val="heading 1"/>
-    <w:basedOn w:val="Normal"/>
-    <w:next w:val="Normal"/>
-    <w:link w:val="Heading1Char"/>
-    <w:uiPriority w:val="9"/>
-    <w:qFormat/>
-    <w:pPr>
-      <w:spacing w:after="0" w:line="480" w:lineRule="auto"/>
-      <w:jc w:val="center"/>
-      <w:outlineLvl w:val="0"/>
-    </w:pPr>
-    <w:rPr>
-      <w:rFonts w:eastAsiaTheme="minorHAnsi"/>
-      <w:b/>
-      <w:bCs/>
-      <w:kern w:val="0"/>
-      <w14:ligatures w14:val="none"/>
-    </w:rPr>
-  </w:style>
-  <w:style w:type="paragraph" w:styleId="Heading3">
-    <w:name w:val="heading 3"/>
-    <w:basedOn w:val="Normal"/>
-    <w:next w:val="Normal"/>
-    <w:link w:val="Heading3Char"/>
-    <w:uiPriority w:val="9"/>
-    <w:unhideWhenUsed/>
-    <w:qFormat/>
-    <w:pPr>
-      <w:spacing w:after="0" w:line="480" w:lineRule="auto"/>
-      <w:outlineLvl w:val="2"/>
-    </w:pPr>
-    <w:rPr>
-      <w:rFonts w:eastAsiaTheme="minorHAnsi"/>
-      <w:b/>
-      <w:bCs/>
-      <w:i/>
-      <w:iCs/>
-      <w:kern w:val="0"/>
-      <w14:ligatures w14:val="none"/>
-    </w:rPr>
-  </w:style>
-  <w:style w:type="paragraph" w:styleId="Heading4">
-    <w:name w:val="heading 4"/>
-    <w:basedOn w:val="Normal"/>
-    <w:next w:val="Normal"/>
-    <w:link w:val="Heading4Char"/>
-    <w:uiPriority w:val="9"/>
-    <w:unhideWhenUsed/>
-    <w:qFormat/>
-    <w:pPr>
-      <w:spacing w:after="0" w:line="480" w:lineRule="auto"/>
-      <w:outlineLvl w:val="3"/>
-    </w:pPr>
-    <w:rPr>
-      <w:rFonts w:eastAsiaTheme="minorHAnsi"/>
-      <w:b/>
-      <w:bCs/>
-      <w:kern w:val="0"/>
-      <w14:ligatures w14:val="none"/>
-    </w:rPr>
-  </w:style>
-  <w:style w:type="paragraph" w:styleId="Heading5">
-    <w:name w:val="heading 5"/>
-    <w:basedOn w:val="Normal"/>
-    <w:next w:val="Normal"/>
-    <w:link w:val="Heading5Char"/>
-    <w:uiPriority w:val="9"/>
-    <w:unhideWhenUsed/>
-    <w:qFormat/>
-    <w:pPr>
-      <w:spacing w:after="0" w:line="480" w:lineRule="auto"/>
-      <w:outlineLvl w:val="4"/>
-    </w:pPr>
-    <w:rPr>
-      <w:rFonts w:eastAsiaTheme="minorHAnsi"/>
-      <w:b/>
-      <w:bCs/>
-      <w:i/>
-      <w:iCs/>
-      <w:kern w:val="0"/>
-      <w14:ligatures w14:val="none"/>
-    </w:rPr>
-  </w:style>
-  <w:style w:type="character" w:default="1" w:styleId="DefaultParagraphFont">
-    <w:name w:val="Default Paragraph Font"/>
-    <w:uiPriority w:val="1"/>
-    <w:semiHidden/>
-    <w:unhideWhenUsed/>
-  </w:style>
-  <w:style w:type="table" w:default="1" w:styleId="TableNormal">
-    <w:name w:val="Normal Table"/>
-    <w:uiPriority w:val="99"/>
-    <w:semiHidden/>
-    <w:unhideWhenUsed/>
-    <w:tblPr>
-      <w:tblInd w:w="0" w:type="dxa"/>
-      <w:tblCellMar>
-        <w:top w:w="0" w:type="dxa"/>
-        <w:left w:w="108" w:type="dxa"/>
-        <w:bottom w:w="0" w:type="dxa"/>
-        <w:right w:w="108" w:type="dxa"/>
-      </w:tblCellMar>
-    </w:tblPr>
-  </w:style>
-  <w:style w:type="numbering" w:default="1" w:styleId="NoList">
-    <w:name w:val="No List"/>
-    <w:uiPriority w:val="99"/>
-    <w:semiHidden/>
-    <w:unhideWhenUsed/>
-  </w:style>
-  <w:style w:type="character" w:styleId="Strong">
-    <w:name w:val="Strong"/>
-    <w:basedOn w:val="DefaultParagraphFont"/>
-    <w:uiPriority w:val="22"/>
-    <w:qFormat/>
-    <w:rPr>
-      <w:b/>
-      <w:bCs/>
-    </w:rPr>
-  </w:style>
-  <w:style w:type="character" w:styleId="Emphasis">
-    <w:name w:val="Emphasis"/>
-    <w:basedOn w:val="DefaultParagraphFont"/>
-    <w:uiPriority w:val="20"/>
-    <w:qFormat/>
-    <w:rPr>
-      <w:i/>
-      <w:iCs/>
-    </w:rPr>
-  </w:style>
-  <w:style w:type="character" w:customStyle="1" w:styleId="Heading1Char">
-    <w:name w:val="Heading 1 Char"/>
-    <w:basedOn w:val="DefaultParagraphFont"/>
-    <w:link w:val="Heading1"/>
-    <w:uiPriority w:val="9"/>
-    <w:rPr>
-      <w:rFonts w:eastAsiaTheme="minorHAnsi"/>
-      <w:b/>
-      <w:bCs/>
-      <w:kern w:val="0"/>
-      <w14:ligatures w14:val="none"/>
-    </w:rPr>
-  </w:style>
-  <w:style w:type="character" w:customStyle="1" w:styleId="Heading3Char">
-    <w:name w:val="Heading 3 Char"/>
-    <w:basedOn w:val="DefaultParagraphFont"/>
-    <w:link w:val="Heading3"/>
-    <w:uiPriority w:val="9"/>
-    <w:rPr>
-      <w:rFonts w:eastAsiaTheme="minorHAnsi"/>
-      <w:b/>
-      <w:bCs/>
-      <w:i/>
-      <w:iCs/>
-      <w:kern w:val="0"/>
-      <w14:ligatures w14:val="none"/>
-    </w:rPr>
-  </w:style>
-  <w:style w:type="character" w:customStyle="1" w:styleId="Heading4Char">
-    <w:name w:val="Heading 4 Char"/>
-    <w:basedOn w:val="DefaultParagraphFont"/>
-    <w:link w:val="Heading4"/>
-    <w:uiPriority w:val="9"/>
-    <w:rPr>
-      <w:rFonts w:eastAsiaTheme="minorHAnsi"/>
-      <w:b/>
-      <w:bCs/>
-      <w:kern w:val="0"/>
-      <w14:ligatures w14:val="none"/>
-    </w:rPr>
-  </w:style>
-  <w:style w:type="character" w:customStyle="1" w:styleId="Heading5Char">
-    <w:name w:val="Heading 5 Char"/>
-    <w:basedOn w:val="DefaultParagraphFont"/>
-    <w:link w:val="Heading5"/>
-    <w:uiPriority w:val="9"/>
-    <w:rPr>
-      <w:rFonts w:eastAsiaTheme="minorHAnsi"/>
-      <w:b/>
-      <w:bCs/>
-      <w:i/>
-      <w:iCs/>
-      <w:kern w:val="0"/>
-      <w14:ligatures w14:val="none"/>
-    </w:rPr>
-  </w:style>
-  <w:style w:type="paragraph" w:customStyle="1" w:styleId="81E8773622C9450C8DBF7DB7210D3676">
-    <w:name w:val="81E8773622C9450C8DBF7DB7210D3676"/>
-  </w:style>
-  <w:style w:type="paragraph" w:customStyle="1" w:styleId="03D81824D91C4B3E913BBA41E663E7FF">
-    <w:name w:val="03D81824D91C4B3E913BBA41E663E7FF"/>
-  </w:style>
-  <w:style w:type="character" w:styleId="Hyperlink">
-    <w:name w:val="Hyperlink"/>
-    <w:basedOn w:val="DefaultParagraphFont"/>
-    <w:uiPriority w:val="99"/>
-    <w:unhideWhenUsed/>
-    <w:rPr>
-      <w:color w:val="467886" w:themeColor="hyperlink"/>
-      <w:u w:val="single"/>
-    </w:rPr>
-  </w:style>
-</w:styles>
-</file>
-
-<file path=word/glossary/webSettings.xml><?xml version="1.0" encoding="utf-8"?>
-<w:webSettings xmlns:mc="http://schemas.openxmlformats.org/markup-compatibility/2006" xmlns:r="http://schemas.openxmlformats.org/officeDocument/2006/relationships" xmlns:w="http://schemas.openxmlformats.org/wordprocessingml/2006/main" xmlns:w14="http://schemas.microsoft.com/office/word/2010/wordml" xmlns:w15="http://schemas.microsoft.com/office/word/2012/wordml" xmlns:w16cex="http://schemas.microsoft.com/office/word/2018/wordml/cex" xmlns:w16cid="http://schemas.microsoft.com/office/word/2016/wordml/cid" xmlns:w16="http://schemas.microsoft.com/office/word/2018/wordml" xmlns:w16sdtdh="http://schemas.microsoft.com/office/word/2020/wordml/sdtdatahash" xmlns:w16se="http://schemas.microsoft.com/office/word/2015/wordml/symex" mc:Ignorable="w14 w15 w16se w16cid w16 w16cex w16sdtdh">
-  <w:optimizeForBrowser/>
-  <w:allowPNG/>
-</w:webSettings>
-</file>
-
 <file path=word/theme/theme1.xml><?xml version="1.0" encoding="utf-8"?>
 <a:theme xmlns:a="http://schemas.openxmlformats.org/drawingml/2006/main" name="Office Theme">
   <a:themeElements>

</xml_diff>